<commit_message>
revised doc, more doc
</commit_message>
<xml_diff>
--- a/Docs/LOL_ESS2D1_Weather_ClimateFactors_GameSpecs.docx
+++ b/Docs/LOL_ESS2D1_Weather_ClimateFactors_GameSpecs.docx
@@ -4,6 +4,7 @@
   <w:body>
     <w:p>
       <w:pPr>
+        <w:pageBreakBefore w:val="0"/>
         <w:widowControl w:val="1"/>
         <w:shd w:fill="ffffff" w:val="clear"/>
         <w:rPr>
@@ -23,6 +24,7 @@
     <w:p>
       <w:pPr>
         <w:pStyle w:val="Title"/>
+        <w:pageBreakBefore w:val="0"/>
         <w:spacing w:after="0" w:lineRule="auto"/>
         <w:rPr/>
       </w:pPr>
@@ -38,6 +40,7 @@
     <w:p>
       <w:pPr>
         <w:pStyle w:val="Title"/>
+        <w:pageBreakBefore w:val="0"/>
         <w:rPr/>
       </w:pPr>
       <w:r>
@@ -49,6 +52,7 @@
     </w:p>
     <w:p>
       <w:pPr>
+        <w:pageBreakBefore w:val="0"/>
         <w:widowControl w:val="1"/>
         <w:shd w:fill="ffffff" w:val="clear"/>
         <w:rPr>
@@ -73,6 +77,7 @@
     </w:p>
     <w:p>
       <w:pPr>
+        <w:pageBreakBefore w:val="0"/>
         <w:widowControl w:val="1"/>
         <w:rPr>
           <w:rFonts w:ascii="Calibri" w:cs="Calibri" w:eastAsia="Calibri" w:hAnsi="Calibri"/>
@@ -99,6 +104,7 @@
     </w:p>
     <w:p>
       <w:pPr>
+        <w:pageBreakBefore w:val="0"/>
         <w:widowControl w:val="1"/>
         <w:shd w:fill="ffffff" w:val="clear"/>
         <w:rPr>
@@ -117,42 +123,29 @@
     <w:p>
       <w:pPr>
         <w:widowControl w:val="1"/>
-        <w:shd w:fill="ffffff" w:val="clear"/>
-        <w:rPr>
-          <w:rFonts w:ascii="Calibri" w:cs="Calibri" w:eastAsia="Calibri" w:hAnsi="Calibri"/>
-          <w:color w:val="575757"/>
-          <w:sz w:val="21"/>
-          <w:szCs w:val="21"/>
-        </w:rPr>
-      </w:pPr>
-      <w:r>
-        <w:rPr>
-          <w:rFonts w:ascii="Calibri" w:cs="Calibri" w:eastAsia="Calibri" w:hAnsi="Calibri"/>
+        <w:rPr>
           <w:b w:val="1"/>
           <w:color w:val="575757"/>
-          <w:sz w:val="21"/>
-          <w:szCs w:val="21"/>
-          <w:rtl w:val="0"/>
-        </w:rPr>
-        <w:t xml:space="preserve">NGSS Evidence Statement: </w:t>
-      </w:r>
-      <w:r>
-        <w:rPr>
-          <w:rFonts w:ascii="Calibri" w:cs="Calibri" w:eastAsia="Calibri" w:hAnsi="Calibri"/>
+          <w:sz w:val="22"/>
+          <w:szCs w:val="22"/>
+        </w:rPr>
+      </w:pPr>
+      <w:r>
+        <w:rPr>
+          <w:b w:val="1"/>
           <w:color w:val="575757"/>
-          <w:sz w:val="21"/>
-          <w:szCs w:val="21"/>
-          <w:rtl w:val="0"/>
-        </w:rPr>
-        <w:t xml:space="preserve"> </w:t>
+          <w:sz w:val="22"/>
+          <w:szCs w:val="22"/>
+          <w:rtl w:val="0"/>
+        </w:rPr>
+        <w:t xml:space="preserve">Increase Teacher Interest by including the following (find ideas </w:t>
       </w:r>
       <w:hyperlink r:id="rId8">
         <w:r>
           <w:rPr>
-            <w:rFonts w:ascii="Calibri" w:cs="Calibri" w:eastAsia="Calibri" w:hAnsi="Calibri"/>
             <w:color w:val="0563c1"/>
-            <w:sz w:val="21"/>
-            <w:szCs w:val="21"/>
+            <w:sz w:val="22"/>
+            <w:szCs w:val="22"/>
             <w:u w:val="single"/>
             <w:rtl w:val="0"/>
           </w:rPr>
@@ -161,17 +154,277 @@
       </w:hyperlink>
       <w:r>
         <w:rPr>
+          <w:b w:val="1"/>
+          <w:color w:val="575757"/>
+          <w:sz w:val="22"/>
+          <w:szCs w:val="22"/>
+          <w:rtl w:val="0"/>
+        </w:rPr>
+        <w:t xml:space="preserve">):</w:t>
+      </w:r>
+    </w:p>
+    <w:p>
+      <w:pPr>
+        <w:widowControl w:val="1"/>
+        <w:numPr>
+          <w:ilvl w:val="0"/>
+          <w:numId w:val="4"/>
+        </w:numPr>
+        <w:ind w:left="720" w:hanging="288"/>
+        <w:rPr>
           <w:rFonts w:ascii="Calibri" w:cs="Calibri" w:eastAsia="Calibri" w:hAnsi="Calibri"/>
+          <w:b w:val="1"/>
+          <w:color w:val="575757"/>
+          <w:sz w:val="22"/>
+          <w:szCs w:val="22"/>
+        </w:rPr>
+      </w:pPr>
+      <w:r>
+        <w:rPr>
+          <w:b w:val="1"/>
+          <w:color w:val="575757"/>
+          <w:sz w:val="22"/>
+          <w:szCs w:val="22"/>
+          <w:rtl w:val="0"/>
+        </w:rPr>
+        <w:t xml:space="preserve">Science and Engineering Practices</w:t>
+      </w:r>
+    </w:p>
+    <w:p>
+      <w:pPr>
+        <w:widowControl w:val="1"/>
+        <w:numPr>
+          <w:ilvl w:val="0"/>
+          <w:numId w:val="4"/>
+        </w:numPr>
+        <w:ind w:left="720" w:hanging="288"/>
+        <w:rPr>
+          <w:rFonts w:ascii="Calibri" w:cs="Calibri" w:eastAsia="Calibri" w:hAnsi="Calibri"/>
+          <w:b w:val="1"/>
+          <w:color w:val="575757"/>
+          <w:sz w:val="22"/>
+          <w:szCs w:val="22"/>
+        </w:rPr>
+      </w:pPr>
+      <w:r>
+        <w:rPr>
+          <w:b w:val="1"/>
+          <w:color w:val="575757"/>
+          <w:sz w:val="22"/>
+          <w:szCs w:val="22"/>
+          <w:rtl w:val="0"/>
+        </w:rPr>
+        <w:t xml:space="preserve">Cross Cutting Concepts</w:t>
+      </w:r>
+      <w:r>
+        <w:rPr>
+          <w:rtl w:val="0"/>
+        </w:rPr>
+      </w:r>
+    </w:p>
+    <w:p>
+      <w:pPr>
+        <w:widowControl w:val="1"/>
+        <w:shd w:fill="ffffff" w:val="clear"/>
+        <w:rPr>
+          <w:b w:val="1"/>
           <w:color w:val="575757"/>
           <w:sz w:val="21"/>
           <w:szCs w:val="21"/>
-          <w:rtl w:val="0"/>
-        </w:rPr>
-        <w:t xml:space="preserve"> </w:t>
-      </w:r>
-    </w:p>
-    <w:p>
-      <w:pPr>
+        </w:rPr>
+      </w:pPr>
+      <w:r>
+        <w:rPr>
+          <w:rtl w:val="0"/>
+        </w:rPr>
+      </w:r>
+    </w:p>
+    <w:p>
+      <w:pPr>
+        <w:widowControl w:val="1"/>
+        <w:shd w:fill="ffffff" w:val="clear"/>
+        <w:rPr>
+          <w:b w:val="1"/>
+          <w:color w:val="666666"/>
+          <w:sz w:val="22"/>
+          <w:szCs w:val="22"/>
+          <w:highlight w:val="white"/>
+        </w:rPr>
+      </w:pPr>
+      <w:r>
+        <w:rPr>
+          <w:b w:val="1"/>
+          <w:color w:val="666666"/>
+          <w:sz w:val="22"/>
+          <w:szCs w:val="22"/>
+          <w:highlight w:val="white"/>
+          <w:rtl w:val="0"/>
+        </w:rPr>
+        <w:t xml:space="preserve">Clarification Statement:</w:t>
+      </w:r>
+    </w:p>
+    <w:p>
+      <w:pPr>
+        <w:widowControl w:val="1"/>
+        <w:numPr>
+          <w:ilvl w:val="0"/>
+          <w:numId w:val="1"/>
+        </w:numPr>
+        <w:shd w:fill="ffffff" w:val="clear"/>
+        <w:ind w:left="720" w:hanging="360"/>
+        <w:rPr>
+          <w:sz w:val="22"/>
+          <w:szCs w:val="22"/>
+          <w:highlight w:val="white"/>
+          <w:u w:val="none"/>
+        </w:rPr>
+      </w:pPr>
+      <w:r>
+        <w:rPr>
+          <w:sz w:val="22"/>
+          <w:szCs w:val="22"/>
+          <w:highlight w:val="white"/>
+          <w:rtl w:val="0"/>
+        </w:rPr>
+        <w:t xml:space="preserve">Emphasis is on how patterns vary by latitude, altitude, and geographic land distribution.</w:t>
+      </w:r>
+    </w:p>
+    <w:p>
+      <w:pPr>
+        <w:widowControl w:val="1"/>
+        <w:numPr>
+          <w:ilvl w:val="0"/>
+          <w:numId w:val="1"/>
+        </w:numPr>
+        <w:shd w:fill="ffffff" w:val="clear"/>
+        <w:ind w:left="720" w:hanging="360"/>
+        <w:rPr>
+          <w:sz w:val="22"/>
+          <w:szCs w:val="22"/>
+          <w:highlight w:val="white"/>
+          <w:u w:val="none"/>
+        </w:rPr>
+      </w:pPr>
+      <w:r>
+        <w:rPr>
+          <w:sz w:val="22"/>
+          <w:szCs w:val="22"/>
+          <w:highlight w:val="white"/>
+          <w:rtl w:val="0"/>
+        </w:rPr>
+        <w:t xml:space="preserve">Emphasis of atmospheric circulation is on the sunlight-driven latitudinal banding, the Coriolis effect, and resulting prevailing winds;</w:t>
+      </w:r>
+    </w:p>
+    <w:p>
+      <w:pPr>
+        <w:widowControl w:val="1"/>
+        <w:numPr>
+          <w:ilvl w:val="0"/>
+          <w:numId w:val="1"/>
+        </w:numPr>
+        <w:shd w:fill="ffffff" w:val="clear"/>
+        <w:ind w:left="720" w:hanging="360"/>
+        <w:rPr>
+          <w:sz w:val="22"/>
+          <w:szCs w:val="22"/>
+          <w:highlight w:val="white"/>
+          <w:u w:val="none"/>
+        </w:rPr>
+      </w:pPr>
+      <w:r>
+        <w:rPr>
+          <w:sz w:val="22"/>
+          <w:szCs w:val="22"/>
+          <w:highlight w:val="white"/>
+          <w:rtl w:val="0"/>
+        </w:rPr>
+        <w:t xml:space="preserve"> Emphasis of ocean circulation is on the transfer of heat by the global ocean convection cycle, which is constrained by the Coriolis effect and the outlines of continents. </w:t>
+      </w:r>
+    </w:p>
+    <w:p>
+      <w:pPr>
+        <w:widowControl w:val="1"/>
+        <w:numPr>
+          <w:ilvl w:val="0"/>
+          <w:numId w:val="1"/>
+        </w:numPr>
+        <w:shd w:fill="ffffff" w:val="clear"/>
+        <w:ind w:left="720" w:hanging="360"/>
+        <w:rPr>
+          <w:sz w:val="22"/>
+          <w:szCs w:val="22"/>
+          <w:highlight w:val="white"/>
+          <w:u w:val="none"/>
+        </w:rPr>
+      </w:pPr>
+      <w:r>
+        <w:rPr>
+          <w:sz w:val="22"/>
+          <w:szCs w:val="22"/>
+          <w:highlight w:val="white"/>
+          <w:rtl w:val="0"/>
+        </w:rPr>
+        <w:t xml:space="preserve">Examples of models can be diagrams, maps and globes, or digital representations.</w:t>
+      </w:r>
+    </w:p>
+    <w:p>
+      <w:pPr>
+        <w:widowControl w:val="1"/>
+        <w:numPr>
+          <w:ilvl w:val="0"/>
+          <w:numId w:val="1"/>
+        </w:numPr>
+        <w:shd w:fill="ffffff" w:val="clear"/>
+        <w:ind w:left="720" w:hanging="360"/>
+        <w:rPr>
+          <w:sz w:val="22"/>
+          <w:szCs w:val="22"/>
+          <w:highlight w:val="white"/>
+        </w:rPr>
+      </w:pPr>
+      <w:r>
+        <w:rPr>
+          <w:sz w:val="22"/>
+          <w:szCs w:val="22"/>
+          <w:highlight w:val="white"/>
+          <w:rtl w:val="0"/>
+        </w:rPr>
+        <w:t xml:space="preserve">Do</w:t>
+      </w:r>
+      <w:r>
+        <w:rPr>
+          <w:sz w:val="22"/>
+          <w:szCs w:val="22"/>
+          <w:highlight w:val="white"/>
+          <w:rtl w:val="0"/>
+        </w:rPr>
+        <w:t xml:space="preserve"> not include the dynamics of the Coriolis effect.</w:t>
+      </w:r>
+      <w:r>
+        <w:rPr>
+          <w:rtl w:val="0"/>
+        </w:rPr>
+      </w:r>
+    </w:p>
+    <w:p>
+      <w:pPr>
+        <w:pageBreakBefore w:val="0"/>
+        <w:widowControl w:val="1"/>
+        <w:shd w:fill="ffffff" w:val="clear"/>
+        <w:rPr>
+          <w:sz w:val="22"/>
+          <w:szCs w:val="22"/>
+        </w:rPr>
+      </w:pPr>
+      <w:r>
+        <w:rPr>
+          <w:rtl w:val="0"/>
+        </w:rPr>
+      </w:r>
+    </w:p>
+    <w:p>
+      <w:pPr>
+        <w:pageBreakBefore w:val="0"/>
         <w:widowControl w:val="1"/>
         <w:shd w:fill="ffffff" w:val="clear"/>
         <w:rPr>
@@ -184,29 +437,11 @@
       </w:pPr>
       <w:r>
         <w:rPr>
-          <w:rtl w:val="0"/>
-        </w:rPr>
-      </w:r>
-    </w:p>
-    <w:p>
-      <w:pPr>
-        <w:widowControl w:val="1"/>
-        <w:shd w:fill="ffffff" w:val="clear"/>
-        <w:rPr>
           <w:rFonts w:ascii="Calibri" w:cs="Calibri" w:eastAsia="Calibri" w:hAnsi="Calibri"/>
           <w:b w:val="1"/>
           <w:color w:val="575757"/>
           <w:sz w:val="21"/>
           <w:szCs w:val="21"/>
-        </w:rPr>
-      </w:pPr>
-      <w:r>
-        <w:rPr>
-          <w:rFonts w:ascii="Calibri" w:cs="Calibri" w:eastAsia="Calibri" w:hAnsi="Calibri"/>
-          <w:b w:val="1"/>
-          <w:color w:val="575757"/>
-          <w:sz w:val="21"/>
-          <w:szCs w:val="21"/>
           <w:rtl w:val="0"/>
         </w:rPr>
         <w:t xml:space="preserve">Framework Text:</w:t>
@@ -214,6 +449,7 @@
     </w:p>
     <w:p>
       <w:pPr>
+        <w:pageBreakBefore w:val="0"/>
         <w:rPr>
           <w:sz w:val="20"/>
           <w:szCs w:val="20"/>
@@ -230,6 +466,7 @@
     </w:p>
     <w:p>
       <w:pPr>
+        <w:pageBreakBefore w:val="0"/>
         <w:rPr>
           <w:sz w:val="20"/>
           <w:szCs w:val="20"/>
@@ -252,6 +489,7 @@
     </w:p>
     <w:p>
       <w:pPr>
+        <w:pageBreakBefore w:val="0"/>
         <w:rPr>
           <w:sz w:val="20"/>
           <w:szCs w:val="20"/>
@@ -274,6 +512,7 @@
     </w:p>
     <w:p>
       <w:pPr>
+        <w:pageBreakBefore w:val="0"/>
         <w:rPr>
           <w:sz w:val="20"/>
           <w:szCs w:val="20"/>
@@ -316,6 +555,7 @@
     </w:p>
     <w:p>
       <w:pPr>
+        <w:pageBreakBefore w:val="0"/>
         <w:rPr>
           <w:sz w:val="20"/>
           <w:szCs w:val="20"/>
@@ -330,6 +570,7 @@
     </w:p>
     <w:p>
       <w:pPr>
+        <w:pageBreakBefore w:val="0"/>
         <w:rPr>
           <w:sz w:val="20"/>
           <w:szCs w:val="20"/>
@@ -346,6 +587,7 @@
     </w:p>
     <w:p>
       <w:pPr>
+        <w:pageBreakBefore w:val="0"/>
         <w:rPr>
           <w:sz w:val="20"/>
           <w:szCs w:val="20"/>
@@ -368,6 +610,7 @@
     </w:p>
     <w:p>
       <w:pPr>
+        <w:pageBreakBefore w:val="0"/>
         <w:rPr>
           <w:color w:val="0070c0"/>
           <w:sz w:val="20"/>
@@ -386,6 +629,7 @@
     </w:p>
     <w:p>
       <w:pPr>
+        <w:pageBreakBefore w:val="0"/>
         <w:rPr>
           <w:sz w:val="20"/>
           <w:szCs w:val="20"/>
@@ -399,6 +643,7 @@
     </w:p>
     <w:p>
       <w:pPr>
+        <w:pageBreakBefore w:val="0"/>
         <w:rPr>
           <w:color w:val="0070c0"/>
           <w:sz w:val="20"/>
@@ -417,6 +662,7 @@
     </w:p>
     <w:p>
       <w:pPr>
+        <w:pageBreakBefore w:val="0"/>
         <w:rPr>
           <w:sz w:val="20"/>
           <w:szCs w:val="20"/>
@@ -430,6 +676,7 @@
     </w:p>
     <w:p>
       <w:pPr>
+        <w:pageBreakBefore w:val="0"/>
         <w:rPr>
           <w:sz w:val="20"/>
           <w:szCs w:val="20"/>
@@ -463,6 +710,7 @@
     </w:p>
     <w:p>
       <w:pPr>
+        <w:pageBreakBefore w:val="0"/>
         <w:rPr>
           <w:sz w:val="20"/>
           <w:szCs w:val="20"/>
@@ -476,6 +724,7 @@
     </w:p>
     <w:p>
       <w:pPr>
+        <w:pageBreakBefore w:val="0"/>
         <w:rPr>
           <w:sz w:val="20"/>
           <w:szCs w:val="20"/>
@@ -501,6 +750,7 @@
     </w:p>
     <w:p>
       <w:pPr>
+        <w:pageBreakBefore w:val="0"/>
         <w:rPr>
           <w:sz w:val="20"/>
           <w:szCs w:val="20"/>
@@ -514,6 +764,7 @@
     </w:p>
     <w:p>
       <w:pPr>
+        <w:pageBreakBefore w:val="0"/>
         <w:rPr>
           <w:sz w:val="20"/>
           <w:szCs w:val="20"/>
@@ -536,6 +787,7 @@
     </w:p>
     <w:p>
       <w:pPr>
+        <w:pageBreakBefore w:val="0"/>
         <w:rPr>
           <w:sz w:val="20"/>
           <w:szCs w:val="20"/>
@@ -549,6 +801,7 @@
     </w:p>
     <w:p>
       <w:pPr>
+        <w:pageBreakBefore w:val="0"/>
         <w:rPr>
           <w:color w:val="0070c0"/>
           <w:sz w:val="22"/>
@@ -614,6 +867,7 @@
     </w:p>
     <w:p>
       <w:pPr>
+        <w:pageBreakBefore w:val="0"/>
         <w:rPr>
           <w:sz w:val="20"/>
           <w:szCs w:val="20"/>
@@ -627,6 +881,7 @@
     </w:p>
     <w:p>
       <w:pPr>
+        <w:pageBreakBefore w:val="0"/>
         <w:widowControl w:val="1"/>
         <w:shd w:fill="ffffff" w:val="clear"/>
         <w:rPr>
@@ -649,6 +904,7 @@
     </w:p>
     <w:p>
       <w:pPr>
+        <w:pageBreakBefore w:val="0"/>
         <w:widowControl w:val="1"/>
         <w:shd w:fill="ffffff" w:val="clear"/>
         <w:rPr>
@@ -668,7 +924,6 @@
         <w:tblStyle w:val="Table1"/>
         <w:tblW w:w="9360.0" w:type="dxa"/>
         <w:jc w:val="left"/>
-        <w:tblInd w:w="40.0" w:type="pct"/>
         <w:tblBorders>
           <w:top w:color="000000" w:space="0" w:sz="8" w:val="single"/>
           <w:left w:color="000000" w:space="0" w:sz="8" w:val="single"/>
@@ -691,6 +946,10 @@
         </w:tblGridChange>
       </w:tblGrid>
       <w:tr>
+        <w:trPr>
+          <w:cantSplit w:val="0"/>
+          <w:tblHeader w:val="0"/>
+        </w:trPr>
         <w:tc>
           <w:tcPr>
             <w:tcBorders>
@@ -709,6 +968,7 @@
           </w:tcPr>
           <w:p>
             <w:pPr>
+              <w:pageBreakBefore w:val="0"/>
               <w:spacing w:line="276" w:lineRule="auto"/>
               <w:rPr>
                 <w:rFonts w:ascii="Arial" w:cs="Arial" w:eastAsia="Arial" w:hAnsi="Arial"/>
@@ -750,6 +1010,7 @@
           </w:tcPr>
           <w:p>
             <w:pPr>
+              <w:pageBreakBefore w:val="0"/>
               <w:spacing w:line="276" w:lineRule="auto"/>
               <w:rPr>
                 <w:rFonts w:ascii="Arial" w:cs="Arial" w:eastAsia="Arial" w:hAnsi="Arial"/>
@@ -775,6 +1036,10 @@
         </w:tc>
       </w:tr>
       <w:tr>
+        <w:trPr>
+          <w:cantSplit w:val="0"/>
+          <w:tblHeader w:val="0"/>
+        </w:trPr>
         <w:tc>
           <w:tcPr>
             <w:tcBorders>
@@ -793,6 +1058,7 @@
           </w:tcPr>
           <w:p>
             <w:pPr>
+              <w:pageBreakBefore w:val="0"/>
               <w:spacing w:line="276" w:lineRule="auto"/>
               <w:rPr>
                 <w:rFonts w:ascii="Arial" w:cs="Arial" w:eastAsia="Arial" w:hAnsi="Arial"/>
@@ -833,6 +1099,7 @@
           </w:tcPr>
           <w:p>
             <w:pPr>
+              <w:pageBreakBefore w:val="0"/>
               <w:spacing w:line="276" w:lineRule="auto"/>
               <w:jc w:val="right"/>
               <w:rPr>
@@ -841,14 +1108,41 @@
                 <w:szCs w:val="21"/>
               </w:rPr>
             </w:pPr>
-            <w:r>
-              <w:rPr>
-                <w:sz w:val="21"/>
-                <w:szCs w:val="21"/>
-                <w:rtl w:val="0"/>
-              </w:rPr>
-              <w:t xml:space="preserve">Core</w:t>
-            </w:r>
+            <w:sdt>
+              <w:sdtPr>
+                <w:tag w:val="goog_rdk_1"/>
+              </w:sdtPr>
+              <w:sdtContent>
+                <w:ins w:author="Andrea Goddard" w:id="0" w:date="2023-05-24T17:06:46Z">
+                  <w:r>
+                    <w:rPr>
+                      <w:b w:val="1"/>
+                      <w:sz w:val="22"/>
+                      <w:szCs w:val="22"/>
+                      <w:rtl w:val="0"/>
+                    </w:rPr>
+                    <w:t xml:space="preserve">Peripheral</w:t>
+                  </w:r>
+                </w:ins>
+              </w:sdtContent>
+            </w:sdt>
+            <w:sdt>
+              <w:sdtPr>
+                <w:tag w:val="goog_rdk_2"/>
+              </w:sdtPr>
+              <w:sdtContent>
+                <w:del w:author="Andrea Goddard" w:id="0" w:date="2023-05-24T17:06:46Z">
+                  <w:r>
+                    <w:rPr>
+                      <w:sz w:val="21"/>
+                      <w:szCs w:val="21"/>
+                      <w:rtl w:val="0"/>
+                    </w:rPr>
+                    <w:delText xml:space="preserve">Core</w:delText>
+                  </w:r>
+                </w:del>
+              </w:sdtContent>
+            </w:sdt>
             <w:r>
               <w:rPr>
                 <w:rtl w:val="0"/>
@@ -858,6 +1152,10 @@
         </w:tc>
       </w:tr>
       <w:tr>
+        <w:trPr>
+          <w:cantSplit w:val="0"/>
+          <w:tblHeader w:val="0"/>
+        </w:trPr>
         <w:tc>
           <w:tcPr>
             <w:tcBorders>
@@ -876,6 +1174,7 @@
           </w:tcPr>
           <w:p>
             <w:pPr>
+              <w:pageBreakBefore w:val="0"/>
               <w:spacing w:line="276" w:lineRule="auto"/>
               <w:rPr>
                 <w:rFonts w:ascii="Arial" w:cs="Arial" w:eastAsia="Arial" w:hAnsi="Arial"/>
@@ -916,6 +1215,7 @@
           </w:tcPr>
           <w:p>
             <w:pPr>
+              <w:pageBreakBefore w:val="0"/>
               <w:spacing w:line="276" w:lineRule="auto"/>
               <w:jc w:val="right"/>
               <w:rPr>
@@ -924,14 +1224,41 @@
                 <w:szCs w:val="21"/>
               </w:rPr>
             </w:pPr>
-            <w:r>
-              <w:rPr>
-                <w:sz w:val="21"/>
-                <w:szCs w:val="21"/>
-                <w:rtl w:val="0"/>
-              </w:rPr>
-              <w:t xml:space="preserve">Core</w:t>
-            </w:r>
+            <w:sdt>
+              <w:sdtPr>
+                <w:tag w:val="goog_rdk_4"/>
+              </w:sdtPr>
+              <w:sdtContent>
+                <w:ins w:author="Andrea Goddard" w:id="1" w:date="2023-05-24T17:07:05Z">
+                  <w:r>
+                    <w:rPr>
+                      <w:b w:val="1"/>
+                      <w:sz w:val="22"/>
+                      <w:szCs w:val="22"/>
+                      <w:rtl w:val="0"/>
+                    </w:rPr>
+                    <w:t xml:space="preserve">Peripheral</w:t>
+                  </w:r>
+                </w:ins>
+              </w:sdtContent>
+            </w:sdt>
+            <w:sdt>
+              <w:sdtPr>
+                <w:tag w:val="goog_rdk_5"/>
+              </w:sdtPr>
+              <w:sdtContent>
+                <w:del w:author="Andrea Goddard" w:id="1" w:date="2023-05-24T17:07:05Z">
+                  <w:r>
+                    <w:rPr>
+                      <w:sz w:val="21"/>
+                      <w:szCs w:val="21"/>
+                      <w:rtl w:val="0"/>
+                    </w:rPr>
+                    <w:delText xml:space="preserve">Core</w:delText>
+                  </w:r>
+                </w:del>
+              </w:sdtContent>
+            </w:sdt>
             <w:r>
               <w:rPr>
                 <w:rtl w:val="0"/>
@@ -941,6 +1268,10 @@
         </w:tc>
       </w:tr>
       <w:tr>
+        <w:trPr>
+          <w:cantSplit w:val="0"/>
+          <w:tblHeader w:val="0"/>
+        </w:trPr>
         <w:tc>
           <w:tcPr>
             <w:tcBorders>
@@ -959,6 +1290,7 @@
           </w:tcPr>
           <w:p>
             <w:pPr>
+              <w:pageBreakBefore w:val="0"/>
               <w:spacing w:line="276" w:lineRule="auto"/>
               <w:rPr>
                 <w:rFonts w:ascii="Arial" w:cs="Arial" w:eastAsia="Arial" w:hAnsi="Arial"/>
@@ -999,6 +1331,7 @@
           </w:tcPr>
           <w:p>
             <w:pPr>
+              <w:pageBreakBefore w:val="0"/>
               <w:spacing w:line="276" w:lineRule="auto"/>
               <w:jc w:val="right"/>
               <w:rPr>
@@ -1007,14 +1340,41 @@
                 <w:szCs w:val="21"/>
               </w:rPr>
             </w:pPr>
-            <w:r>
-              <w:rPr>
-                <w:sz w:val="21"/>
-                <w:szCs w:val="21"/>
-                <w:rtl w:val="0"/>
-              </w:rPr>
-              <w:t xml:space="preserve">Core</w:t>
-            </w:r>
+            <w:sdt>
+              <w:sdtPr>
+                <w:tag w:val="goog_rdk_7"/>
+              </w:sdtPr>
+              <w:sdtContent>
+                <w:ins w:author="Andrea Goddard" w:id="2" w:date="2023-05-24T17:07:19Z">
+                  <w:r>
+                    <w:rPr>
+                      <w:b w:val="1"/>
+                      <w:sz w:val="22"/>
+                      <w:szCs w:val="22"/>
+                      <w:rtl w:val="0"/>
+                    </w:rPr>
+                    <w:t xml:space="preserve">Peripheral</w:t>
+                  </w:r>
+                </w:ins>
+              </w:sdtContent>
+            </w:sdt>
+            <w:sdt>
+              <w:sdtPr>
+                <w:tag w:val="goog_rdk_8"/>
+              </w:sdtPr>
+              <w:sdtContent>
+                <w:del w:author="Andrea Goddard" w:id="2" w:date="2023-05-24T17:07:19Z">
+                  <w:r>
+                    <w:rPr>
+                      <w:sz w:val="21"/>
+                      <w:szCs w:val="21"/>
+                      <w:rtl w:val="0"/>
+                    </w:rPr>
+                    <w:delText xml:space="preserve">Core</w:delText>
+                  </w:r>
+                </w:del>
+              </w:sdtContent>
+            </w:sdt>
             <w:r>
               <w:rPr>
                 <w:rtl w:val="0"/>
@@ -1024,6 +1384,10 @@
         </w:tc>
       </w:tr>
       <w:tr>
+        <w:trPr>
+          <w:cantSplit w:val="0"/>
+          <w:tblHeader w:val="0"/>
+        </w:trPr>
         <w:tc>
           <w:tcPr>
             <w:tcBorders>
@@ -1042,6 +1406,7 @@
           </w:tcPr>
           <w:p>
             <w:pPr>
+              <w:pageBreakBefore w:val="0"/>
               <w:spacing w:line="276" w:lineRule="auto"/>
               <w:rPr>
                 <w:rFonts w:ascii="Arial" w:cs="Arial" w:eastAsia="Arial" w:hAnsi="Arial"/>
@@ -1082,6 +1447,7 @@
           </w:tcPr>
           <w:p>
             <w:pPr>
+              <w:pageBreakBefore w:val="0"/>
               <w:spacing w:line="276" w:lineRule="auto"/>
               <w:jc w:val="right"/>
               <w:rPr>
@@ -1107,6 +1473,10 @@
         </w:tc>
       </w:tr>
       <w:tr>
+        <w:trPr>
+          <w:cantSplit w:val="0"/>
+          <w:tblHeader w:val="0"/>
+        </w:trPr>
         <w:tc>
           <w:tcPr>
             <w:tcBorders>
@@ -1125,6 +1495,7 @@
           </w:tcPr>
           <w:p>
             <w:pPr>
+              <w:pageBreakBefore w:val="0"/>
               <w:spacing w:line="276" w:lineRule="auto"/>
               <w:rPr>
                 <w:rFonts w:ascii="Arial" w:cs="Arial" w:eastAsia="Arial" w:hAnsi="Arial"/>
@@ -1165,6 +1536,7 @@
           </w:tcPr>
           <w:p>
             <w:pPr>
+              <w:pageBreakBefore w:val="0"/>
               <w:spacing w:line="276" w:lineRule="auto"/>
               <w:jc w:val="right"/>
               <w:rPr>
@@ -1190,6 +1562,10 @@
         </w:tc>
       </w:tr>
       <w:tr>
+        <w:trPr>
+          <w:cantSplit w:val="0"/>
+          <w:tblHeader w:val="0"/>
+        </w:trPr>
         <w:tc>
           <w:tcPr>
             <w:tcBorders>
@@ -1208,6 +1584,7 @@
           </w:tcPr>
           <w:p>
             <w:pPr>
+              <w:pageBreakBefore w:val="0"/>
               <w:spacing w:line="276" w:lineRule="auto"/>
               <w:rPr>
                 <w:rFonts w:ascii="Arial" w:cs="Arial" w:eastAsia="Arial" w:hAnsi="Arial"/>
@@ -1248,6 +1625,7 @@
           </w:tcPr>
           <w:p>
             <w:pPr>
+              <w:pageBreakBefore w:val="0"/>
               <w:spacing w:line="276" w:lineRule="auto"/>
               <w:jc w:val="right"/>
               <w:rPr>
@@ -1273,6 +1651,10 @@
         </w:tc>
       </w:tr>
       <w:tr>
+        <w:trPr>
+          <w:cantSplit w:val="0"/>
+          <w:tblHeader w:val="0"/>
+        </w:trPr>
         <w:tc>
           <w:tcPr>
             <w:tcBorders>
@@ -1291,6 +1673,7 @@
           </w:tcPr>
           <w:p>
             <w:pPr>
+              <w:pageBreakBefore w:val="0"/>
               <w:spacing w:line="276" w:lineRule="auto"/>
               <w:rPr>
                 <w:rFonts w:ascii="Arial" w:cs="Arial" w:eastAsia="Arial" w:hAnsi="Arial"/>
@@ -1331,6 +1714,7 @@
           </w:tcPr>
           <w:p>
             <w:pPr>
+              <w:pageBreakBefore w:val="0"/>
               <w:spacing w:line="276" w:lineRule="auto"/>
               <w:jc w:val="right"/>
               <w:rPr>
@@ -1356,6 +1740,10 @@
         </w:tc>
       </w:tr>
       <w:tr>
+        <w:trPr>
+          <w:cantSplit w:val="0"/>
+          <w:tblHeader w:val="0"/>
+        </w:trPr>
         <w:tc>
           <w:tcPr>
             <w:tcBorders>
@@ -1374,6 +1762,7 @@
           </w:tcPr>
           <w:p>
             <w:pPr>
+              <w:pageBreakBefore w:val="0"/>
               <w:spacing w:line="276" w:lineRule="auto"/>
               <w:rPr>
                 <w:rFonts w:ascii="Arial" w:cs="Arial" w:eastAsia="Arial" w:hAnsi="Arial"/>
@@ -1414,6 +1803,7 @@
           </w:tcPr>
           <w:p>
             <w:pPr>
+              <w:pageBreakBefore w:val="0"/>
               <w:spacing w:line="276" w:lineRule="auto"/>
               <w:jc w:val="right"/>
               <w:rPr>
@@ -1439,6 +1829,10 @@
         </w:tc>
       </w:tr>
       <w:tr>
+        <w:trPr>
+          <w:cantSplit w:val="0"/>
+          <w:tblHeader w:val="0"/>
+        </w:trPr>
         <w:tc>
           <w:tcPr>
             <w:tcBorders>
@@ -1457,6 +1851,7 @@
           </w:tcPr>
           <w:p>
             <w:pPr>
+              <w:pageBreakBefore w:val="0"/>
               <w:spacing w:line="276" w:lineRule="auto"/>
               <w:rPr>
                 <w:rFonts w:ascii="Arial" w:cs="Arial" w:eastAsia="Arial" w:hAnsi="Arial"/>
@@ -1497,6 +1892,7 @@
           </w:tcPr>
           <w:p>
             <w:pPr>
+              <w:pageBreakBefore w:val="0"/>
               <w:spacing w:line="276" w:lineRule="auto"/>
               <w:jc w:val="right"/>
               <w:rPr>
@@ -1522,6 +1918,10 @@
         </w:tc>
       </w:tr>
       <w:tr>
+        <w:trPr>
+          <w:cantSplit w:val="0"/>
+          <w:tblHeader w:val="0"/>
+        </w:trPr>
         <w:tc>
           <w:tcPr>
             <w:tcBorders>
@@ -1540,6 +1940,7 @@
           </w:tcPr>
           <w:p>
             <w:pPr>
+              <w:pageBreakBefore w:val="0"/>
               <w:spacing w:line="276" w:lineRule="auto"/>
               <w:rPr>
                 <w:rFonts w:ascii="Arial" w:cs="Arial" w:eastAsia="Arial" w:hAnsi="Arial"/>
@@ -1580,6 +1981,7 @@
           </w:tcPr>
           <w:p>
             <w:pPr>
+              <w:pageBreakBefore w:val="0"/>
               <w:spacing w:line="276" w:lineRule="auto"/>
               <w:jc w:val="right"/>
               <w:rPr>
@@ -1588,14 +1990,41 @@
                 <w:szCs w:val="21"/>
               </w:rPr>
             </w:pPr>
-            <w:r>
-              <w:rPr>
-                <w:sz w:val="21"/>
-                <w:szCs w:val="21"/>
-                <w:rtl w:val="0"/>
-              </w:rPr>
-              <w:t xml:space="preserve">Core</w:t>
-            </w:r>
+            <w:sdt>
+              <w:sdtPr>
+                <w:tag w:val="goog_rdk_10"/>
+              </w:sdtPr>
+              <w:sdtContent>
+                <w:ins w:author="Andrea Goddard" w:id="3" w:date="2023-05-24T17:09:00Z">
+                  <w:r>
+                    <w:rPr>
+                      <w:b w:val="1"/>
+                      <w:sz w:val="22"/>
+                      <w:szCs w:val="22"/>
+                      <w:rtl w:val="0"/>
+                    </w:rPr>
+                    <w:t xml:space="preserve">Peripheral</w:t>
+                  </w:r>
+                </w:ins>
+              </w:sdtContent>
+            </w:sdt>
+            <w:sdt>
+              <w:sdtPr>
+                <w:tag w:val="goog_rdk_11"/>
+              </w:sdtPr>
+              <w:sdtContent>
+                <w:del w:author="Andrea Goddard" w:id="3" w:date="2023-05-24T17:09:00Z">
+                  <w:r>
+                    <w:rPr>
+                      <w:sz w:val="21"/>
+                      <w:szCs w:val="21"/>
+                      <w:rtl w:val="0"/>
+                    </w:rPr>
+                    <w:delText xml:space="preserve">Core</w:delText>
+                  </w:r>
+                </w:del>
+              </w:sdtContent>
+            </w:sdt>
             <w:r>
               <w:rPr>
                 <w:rtl w:val="0"/>
@@ -1605,6 +2034,10 @@
         </w:tc>
       </w:tr>
       <w:tr>
+        <w:trPr>
+          <w:cantSplit w:val="0"/>
+          <w:tblHeader w:val="0"/>
+        </w:trPr>
         <w:tc>
           <w:tcPr>
             <w:tcBorders>
@@ -1623,6 +2056,7 @@
           </w:tcPr>
           <w:p>
             <w:pPr>
+              <w:pageBreakBefore w:val="0"/>
               <w:spacing w:line="276" w:lineRule="auto"/>
               <w:rPr>
                 <w:rFonts w:ascii="Arial" w:cs="Arial" w:eastAsia="Arial" w:hAnsi="Arial"/>
@@ -1663,6 +2097,7 @@
           </w:tcPr>
           <w:p>
             <w:pPr>
+              <w:pageBreakBefore w:val="0"/>
               <w:spacing w:line="276" w:lineRule="auto"/>
               <w:jc w:val="right"/>
               <w:rPr>
@@ -1671,14 +2106,41 @@
                 <w:szCs w:val="21"/>
               </w:rPr>
             </w:pPr>
-            <w:r>
-              <w:rPr>
-                <w:sz w:val="21"/>
-                <w:szCs w:val="21"/>
-                <w:rtl w:val="0"/>
-              </w:rPr>
-              <w:t xml:space="preserve">Core</w:t>
-            </w:r>
+            <w:sdt>
+              <w:sdtPr>
+                <w:tag w:val="goog_rdk_13"/>
+              </w:sdtPr>
+              <w:sdtContent>
+                <w:ins w:author="Andrea Goddard" w:id="4" w:date="2023-05-24T17:09:10Z">
+                  <w:r>
+                    <w:rPr>
+                      <w:b w:val="1"/>
+                      <w:sz w:val="22"/>
+                      <w:szCs w:val="22"/>
+                      <w:rtl w:val="0"/>
+                    </w:rPr>
+                    <w:t xml:space="preserve">Peripheral</w:t>
+                  </w:r>
+                </w:ins>
+              </w:sdtContent>
+            </w:sdt>
+            <w:sdt>
+              <w:sdtPr>
+                <w:tag w:val="goog_rdk_14"/>
+              </w:sdtPr>
+              <w:sdtContent>
+                <w:del w:author="Andrea Goddard" w:id="4" w:date="2023-05-24T17:09:10Z">
+                  <w:r>
+                    <w:rPr>
+                      <w:sz w:val="21"/>
+                      <w:szCs w:val="21"/>
+                      <w:rtl w:val="0"/>
+                    </w:rPr>
+                    <w:delText xml:space="preserve">Core</w:delText>
+                  </w:r>
+                </w:del>
+              </w:sdtContent>
+            </w:sdt>
             <w:r>
               <w:rPr>
                 <w:rtl w:val="0"/>
@@ -1688,6 +2150,10 @@
         </w:tc>
       </w:tr>
       <w:tr>
+        <w:trPr>
+          <w:cantSplit w:val="0"/>
+          <w:tblHeader w:val="0"/>
+        </w:trPr>
         <w:tc>
           <w:tcPr>
             <w:tcBorders>
@@ -1706,6 +2172,7 @@
           </w:tcPr>
           <w:p>
             <w:pPr>
+              <w:pageBreakBefore w:val="0"/>
               <w:spacing w:line="276" w:lineRule="auto"/>
               <w:rPr>
                 <w:rFonts w:ascii="Arial" w:cs="Arial" w:eastAsia="Arial" w:hAnsi="Arial"/>
@@ -1746,6 +2213,7 @@
           </w:tcPr>
           <w:p>
             <w:pPr>
+              <w:pageBreakBefore w:val="0"/>
               <w:spacing w:line="276" w:lineRule="auto"/>
               <w:jc w:val="right"/>
               <w:rPr>
@@ -1754,14 +2222,41 @@
                 <w:szCs w:val="21"/>
               </w:rPr>
             </w:pPr>
-            <w:r>
-              <w:rPr>
-                <w:sz w:val="21"/>
-                <w:szCs w:val="21"/>
-                <w:rtl w:val="0"/>
-              </w:rPr>
-              <w:t xml:space="preserve">Core</w:t>
-            </w:r>
+            <w:sdt>
+              <w:sdtPr>
+                <w:tag w:val="goog_rdk_16"/>
+              </w:sdtPr>
+              <w:sdtContent>
+                <w:ins w:author="Andrea Goddard" w:id="5" w:date="2023-05-24T17:09:17Z">
+                  <w:r>
+                    <w:rPr>
+                      <w:b w:val="1"/>
+                      <w:sz w:val="22"/>
+                      <w:szCs w:val="22"/>
+                      <w:rtl w:val="0"/>
+                    </w:rPr>
+                    <w:t xml:space="preserve">Peripheral</w:t>
+                  </w:r>
+                </w:ins>
+              </w:sdtContent>
+            </w:sdt>
+            <w:sdt>
+              <w:sdtPr>
+                <w:tag w:val="goog_rdk_17"/>
+              </w:sdtPr>
+              <w:sdtContent>
+                <w:del w:author="Andrea Goddard" w:id="5" w:date="2023-05-24T17:09:17Z">
+                  <w:r>
+                    <w:rPr>
+                      <w:sz w:val="21"/>
+                      <w:szCs w:val="21"/>
+                      <w:rtl w:val="0"/>
+                    </w:rPr>
+                    <w:delText xml:space="preserve">Core</w:delText>
+                  </w:r>
+                </w:del>
+              </w:sdtContent>
+            </w:sdt>
             <w:r>
               <w:rPr>
                 <w:rtl w:val="0"/>
@@ -1771,6 +2266,10 @@
         </w:tc>
       </w:tr>
       <w:tr>
+        <w:trPr>
+          <w:cantSplit w:val="0"/>
+          <w:tblHeader w:val="0"/>
+        </w:trPr>
         <w:tc>
           <w:tcPr>
             <w:tcBorders>
@@ -1789,6 +2288,7 @@
           </w:tcPr>
           <w:p>
             <w:pPr>
+              <w:pageBreakBefore w:val="0"/>
               <w:spacing w:line="276" w:lineRule="auto"/>
               <w:rPr>
                 <w:rFonts w:ascii="Arial" w:cs="Arial" w:eastAsia="Arial" w:hAnsi="Arial"/>
@@ -1829,6 +2329,7 @@
           </w:tcPr>
           <w:p>
             <w:pPr>
+              <w:pageBreakBefore w:val="0"/>
               <w:spacing w:line="276" w:lineRule="auto"/>
               <w:jc w:val="right"/>
               <w:rPr>
@@ -1837,14 +2338,41 @@
                 <w:szCs w:val="21"/>
               </w:rPr>
             </w:pPr>
-            <w:r>
-              <w:rPr>
-                <w:sz w:val="21"/>
-                <w:szCs w:val="21"/>
-                <w:rtl w:val="0"/>
-              </w:rPr>
-              <w:t xml:space="preserve">Core</w:t>
-            </w:r>
+            <w:sdt>
+              <w:sdtPr>
+                <w:tag w:val="goog_rdk_19"/>
+              </w:sdtPr>
+              <w:sdtContent>
+                <w:ins w:author="Andrea Goddard" w:id="6" w:date="2023-05-24T17:09:39Z">
+                  <w:r>
+                    <w:rPr>
+                      <w:b w:val="1"/>
+                      <w:sz w:val="22"/>
+                      <w:szCs w:val="22"/>
+                      <w:rtl w:val="0"/>
+                    </w:rPr>
+                    <w:t xml:space="preserve">Peripheral</w:t>
+                  </w:r>
+                </w:ins>
+              </w:sdtContent>
+            </w:sdt>
+            <w:sdt>
+              <w:sdtPr>
+                <w:tag w:val="goog_rdk_20"/>
+              </w:sdtPr>
+              <w:sdtContent>
+                <w:del w:author="Andrea Goddard" w:id="6" w:date="2023-05-24T17:09:39Z">
+                  <w:r>
+                    <w:rPr>
+                      <w:sz w:val="21"/>
+                      <w:szCs w:val="21"/>
+                      <w:rtl w:val="0"/>
+                    </w:rPr>
+                    <w:delText xml:space="preserve">Core</w:delText>
+                  </w:r>
+                </w:del>
+              </w:sdtContent>
+            </w:sdt>
             <w:r>
               <w:rPr>
                 <w:rtl w:val="0"/>
@@ -1854,6 +2382,10 @@
         </w:tc>
       </w:tr>
       <w:tr>
+        <w:trPr>
+          <w:cantSplit w:val="0"/>
+          <w:tblHeader w:val="0"/>
+        </w:trPr>
         <w:tc>
           <w:tcPr>
             <w:tcBorders>
@@ -1872,6 +2404,7 @@
           </w:tcPr>
           <w:p>
             <w:pPr>
+              <w:pageBreakBefore w:val="0"/>
               <w:spacing w:line="276" w:lineRule="auto"/>
               <w:rPr>
                 <w:rFonts w:ascii="Arial" w:cs="Arial" w:eastAsia="Arial" w:hAnsi="Arial"/>
@@ -1912,6 +2445,7 @@
           </w:tcPr>
           <w:p>
             <w:pPr>
+              <w:pageBreakBefore w:val="0"/>
               <w:spacing w:line="276" w:lineRule="auto"/>
               <w:jc w:val="right"/>
               <w:rPr>
@@ -1937,6 +2471,10 @@
         </w:tc>
       </w:tr>
       <w:tr>
+        <w:trPr>
+          <w:cantSplit w:val="0"/>
+          <w:tblHeader w:val="0"/>
+        </w:trPr>
         <w:tc>
           <w:tcPr>
             <w:tcBorders>
@@ -1955,6 +2493,7 @@
           </w:tcPr>
           <w:p>
             <w:pPr>
+              <w:pageBreakBefore w:val="0"/>
               <w:spacing w:line="276" w:lineRule="auto"/>
               <w:rPr>
                 <w:rFonts w:ascii="Arial" w:cs="Arial" w:eastAsia="Arial" w:hAnsi="Arial"/>
@@ -1995,6 +2534,7 @@
           </w:tcPr>
           <w:p>
             <w:pPr>
+              <w:pageBreakBefore w:val="0"/>
               <w:spacing w:line="276" w:lineRule="auto"/>
               <w:jc w:val="right"/>
               <w:rPr>
@@ -2003,14 +2543,41 @@
                 <w:szCs w:val="21"/>
               </w:rPr>
             </w:pPr>
-            <w:r>
-              <w:rPr>
-                <w:sz w:val="21"/>
-                <w:szCs w:val="21"/>
-                <w:rtl w:val="0"/>
-              </w:rPr>
-              <w:t xml:space="preserve">Core</w:t>
-            </w:r>
+            <w:sdt>
+              <w:sdtPr>
+                <w:tag w:val="goog_rdk_22"/>
+              </w:sdtPr>
+              <w:sdtContent>
+                <w:ins w:author="Andrea Goddard" w:id="7" w:date="2023-05-24T17:09:54Z">
+                  <w:r>
+                    <w:rPr>
+                      <w:b w:val="1"/>
+                      <w:sz w:val="22"/>
+                      <w:szCs w:val="22"/>
+                      <w:rtl w:val="0"/>
+                    </w:rPr>
+                    <w:t xml:space="preserve">Peripheral</w:t>
+                  </w:r>
+                </w:ins>
+              </w:sdtContent>
+            </w:sdt>
+            <w:sdt>
+              <w:sdtPr>
+                <w:tag w:val="goog_rdk_23"/>
+              </w:sdtPr>
+              <w:sdtContent>
+                <w:del w:author="Andrea Goddard" w:id="7" w:date="2023-05-24T17:09:54Z">
+                  <w:r>
+                    <w:rPr>
+                      <w:sz w:val="21"/>
+                      <w:szCs w:val="21"/>
+                      <w:rtl w:val="0"/>
+                    </w:rPr>
+                    <w:delText xml:space="preserve">Core</w:delText>
+                  </w:r>
+                </w:del>
+              </w:sdtContent>
+            </w:sdt>
             <w:r>
               <w:rPr>
                 <w:rtl w:val="0"/>
@@ -2020,6 +2587,10 @@
         </w:tc>
       </w:tr>
       <w:tr>
+        <w:trPr>
+          <w:cantSplit w:val="0"/>
+          <w:tblHeader w:val="0"/>
+        </w:trPr>
         <w:tc>
           <w:tcPr>
             <w:tcBorders>
@@ -2038,6 +2609,7 @@
           </w:tcPr>
           <w:p>
             <w:pPr>
+              <w:pageBreakBefore w:val="0"/>
               <w:spacing w:line="276" w:lineRule="auto"/>
               <w:rPr>
                 <w:rFonts w:ascii="Arial" w:cs="Arial" w:eastAsia="Arial" w:hAnsi="Arial"/>
@@ -2078,6 +2650,7 @@
           </w:tcPr>
           <w:p>
             <w:pPr>
+              <w:pageBreakBefore w:val="0"/>
               <w:spacing w:line="276" w:lineRule="auto"/>
               <w:jc w:val="right"/>
               <w:rPr>
@@ -2103,6 +2676,10 @@
         </w:tc>
       </w:tr>
       <w:tr>
+        <w:trPr>
+          <w:cantSplit w:val="0"/>
+          <w:tblHeader w:val="0"/>
+        </w:trPr>
         <w:tc>
           <w:tcPr>
             <w:tcBorders>
@@ -2121,6 +2698,7 @@
           </w:tcPr>
           <w:p>
             <w:pPr>
+              <w:pageBreakBefore w:val="0"/>
               <w:spacing w:line="276" w:lineRule="auto"/>
               <w:rPr>
                 <w:rFonts w:ascii="Arial" w:cs="Arial" w:eastAsia="Arial" w:hAnsi="Arial"/>
@@ -2161,6 +2739,7 @@
           </w:tcPr>
           <w:p>
             <w:pPr>
+              <w:pageBreakBefore w:val="0"/>
               <w:spacing w:line="276" w:lineRule="auto"/>
               <w:jc w:val="right"/>
               <w:rPr>
@@ -2186,6 +2765,10 @@
         </w:tc>
       </w:tr>
       <w:tr>
+        <w:trPr>
+          <w:cantSplit w:val="0"/>
+          <w:tblHeader w:val="0"/>
+        </w:trPr>
         <w:tc>
           <w:tcPr>
             <w:tcBorders>
@@ -2204,6 +2787,7 @@
           </w:tcPr>
           <w:p>
             <w:pPr>
+              <w:pageBreakBefore w:val="0"/>
               <w:spacing w:line="276" w:lineRule="auto"/>
               <w:rPr>
                 <w:rFonts w:ascii="Arial" w:cs="Arial" w:eastAsia="Arial" w:hAnsi="Arial"/>
@@ -2244,6 +2828,7 @@
           </w:tcPr>
           <w:p>
             <w:pPr>
+              <w:pageBreakBefore w:val="0"/>
               <w:spacing w:line="276" w:lineRule="auto"/>
               <w:jc w:val="right"/>
               <w:rPr>
@@ -2269,6 +2854,10 @@
         </w:tc>
       </w:tr>
       <w:tr>
+        <w:trPr>
+          <w:cantSplit w:val="0"/>
+          <w:tblHeader w:val="0"/>
+        </w:trPr>
         <w:tc>
           <w:tcPr>
             <w:tcBorders>
@@ -2287,6 +2876,7 @@
           </w:tcPr>
           <w:p>
             <w:pPr>
+              <w:pageBreakBefore w:val="0"/>
               <w:spacing w:line="276" w:lineRule="auto"/>
               <w:rPr>
                 <w:rFonts w:ascii="Arial" w:cs="Arial" w:eastAsia="Arial" w:hAnsi="Arial"/>
@@ -2327,6 +2917,7 @@
           </w:tcPr>
           <w:p>
             <w:pPr>
+              <w:pageBreakBefore w:val="0"/>
               <w:spacing w:line="276" w:lineRule="auto"/>
               <w:jc w:val="right"/>
               <w:rPr>
@@ -2354,58 +2945,7 @@
     </w:tbl>
     <w:p>
       <w:pPr>
-        <w:widowControl w:val="1"/>
-        <w:shd w:fill="ffffff" w:val="clear"/>
-        <w:rPr>
-          <w:b w:val="1"/>
-          <w:sz w:val="22"/>
-          <w:szCs w:val="22"/>
-        </w:rPr>
-      </w:pPr>
-      <w:r>
-        <w:rPr>
-          <w:rtl w:val="0"/>
-        </w:rPr>
-      </w:r>
-    </w:p>
-    <w:p>
-      <w:pPr>
-        <w:keepNext w:val="0"/>
-        <w:keepLines w:val="0"/>
-        <w:widowControl w:val="0"/>
-        <w:pBdr>
-          <w:top w:space="0" w:sz="0" w:val="nil"/>
-          <w:left w:space="0" w:sz="0" w:val="nil"/>
-          <w:bottom w:space="0" w:sz="0" w:val="nil"/>
-          <w:right w:space="0" w:sz="0" w:val="nil"/>
-          <w:between w:space="0" w:sz="0" w:val="nil"/>
-        </w:pBdr>
-        <w:shd w:fill="auto" w:val="clear"/>
-        <w:spacing w:after="0" w:before="0" w:line="240" w:lineRule="auto"/>
-        <w:ind w:left="720" w:right="0" w:firstLine="0"/>
-        <w:jc w:val="left"/>
-        <w:rPr>
-          <w:rFonts w:ascii="Calibri" w:cs="Calibri" w:eastAsia="Calibri" w:hAnsi="Calibri"/>
-          <w:b w:val="0"/>
-          <w:i w:val="0"/>
-          <w:smallCaps w:val="0"/>
-          <w:strike w:val="0"/>
-          <w:color w:val="000000"/>
-          <w:sz w:val="22"/>
-          <w:szCs w:val="22"/>
-          <w:u w:val="none"/>
-          <w:shd w:fill="auto" w:val="clear"/>
-          <w:vertAlign w:val="baseline"/>
-        </w:rPr>
-      </w:pPr>
-      <w:r>
-        <w:rPr>
-          <w:rtl w:val="0"/>
-        </w:rPr>
-      </w:r>
-    </w:p>
-    <w:p>
-      <w:pPr>
+        <w:pageBreakBefore w:val="0"/>
         <w:widowControl w:val="1"/>
         <w:shd w:fill="ffffff" w:val="clear"/>
         <w:rPr>
@@ -2424,1430 +2964,317 @@
     </w:p>
     <w:p>
       <w:pPr>
+        <w:pageBreakBefore w:val="0"/>
         <w:widowControl w:val="1"/>
         <w:shd w:fill="ffffff" w:val="clear"/>
+        <w:rPr>
+          <w:sz w:val="22"/>
+          <w:szCs w:val="22"/>
+        </w:rPr>
+      </w:pPr>
+      <w:r>
         <w:rPr>
           <w:rFonts w:ascii="Calibri" w:cs="Calibri" w:eastAsia="Calibri" w:hAnsi="Calibri"/>
           <w:b w:val="1"/>
           <w:sz w:val="22"/>
           <w:szCs w:val="22"/>
-        </w:rPr>
-      </w:pPr>
-      <w:r>
-        <w:rPr>
-          <w:rFonts w:ascii="Calibri" w:cs="Calibri" w:eastAsia="Calibri" w:hAnsi="Calibri"/>
-          <w:b w:val="1"/>
-          <w:sz w:val="22"/>
-          <w:szCs w:val="22"/>
           <w:rtl w:val="0"/>
         </w:rPr>
         <w:t xml:space="preserve">Related Concepts and Applications</w:t>
       </w:r>
-    </w:p>
-    <w:p>
-      <w:pPr>
-        <w:keepNext w:val="0"/>
-        <w:keepLines w:val="0"/>
-        <w:widowControl w:val="0"/>
-        <w:numPr>
-          <w:ilvl w:val="0"/>
-          <w:numId w:val="4"/>
-        </w:numPr>
-        <w:pBdr>
-          <w:top w:space="0" w:sz="0" w:val="nil"/>
-          <w:left w:space="0" w:sz="0" w:val="nil"/>
-          <w:bottom w:space="0" w:sz="0" w:val="nil"/>
-          <w:right w:space="0" w:sz="0" w:val="nil"/>
-          <w:between w:space="0" w:sz="0" w:val="nil"/>
-        </w:pBdr>
-        <w:shd w:fill="auto" w:val="clear"/>
-        <w:spacing w:after="0" w:before="0" w:line="240" w:lineRule="auto"/>
-        <w:ind w:left="720" w:right="0" w:hanging="360"/>
-        <w:jc w:val="left"/>
-        <w:rPr>
-          <w:sz w:val="22"/>
-          <w:szCs w:val="22"/>
-        </w:rPr>
-      </w:pPr>
-      <w:r>
-        <w:rPr>
-          <w:rFonts w:ascii="Calibri" w:cs="Calibri" w:eastAsia="Calibri" w:hAnsi="Calibri"/>
-          <w:b w:val="0"/>
-          <w:i w:val="0"/>
-          <w:smallCaps w:val="0"/>
-          <w:strike w:val="0"/>
-          <w:color w:val="000000"/>
-          <w:sz w:val="22"/>
-          <w:szCs w:val="22"/>
-          <w:u w:val="none"/>
-          <w:shd w:fill="auto" w:val="clear"/>
-          <w:vertAlign w:val="baseline"/>
-          <w:rtl w:val="0"/>
-        </w:rPr>
-        <w:t xml:space="preserve">Tilt of Earth’s axis and seasons</w:t>
-      </w:r>
-    </w:p>
-    <w:p>
-      <w:pPr>
-        <w:keepNext w:val="0"/>
-        <w:keepLines w:val="0"/>
-        <w:widowControl w:val="0"/>
-        <w:numPr>
-          <w:ilvl w:val="0"/>
-          <w:numId w:val="4"/>
-        </w:numPr>
-        <w:pBdr>
-          <w:top w:space="0" w:sz="0" w:val="nil"/>
-          <w:left w:space="0" w:sz="0" w:val="nil"/>
-          <w:bottom w:space="0" w:sz="0" w:val="nil"/>
-          <w:right w:space="0" w:sz="0" w:val="nil"/>
-          <w:between w:space="0" w:sz="0" w:val="nil"/>
-        </w:pBdr>
-        <w:shd w:fill="auto" w:val="clear"/>
-        <w:spacing w:after="0" w:before="0" w:line="240" w:lineRule="auto"/>
-        <w:ind w:left="720" w:right="0" w:hanging="360"/>
-        <w:jc w:val="left"/>
-        <w:rPr>
-          <w:sz w:val="22"/>
-          <w:szCs w:val="22"/>
-        </w:rPr>
-      </w:pPr>
-      <w:r>
-        <w:rPr>
-          <w:rFonts w:ascii="Calibri" w:cs="Calibri" w:eastAsia="Calibri" w:hAnsi="Calibri"/>
-          <w:b w:val="0"/>
-          <w:i w:val="0"/>
-          <w:smallCaps w:val="0"/>
-          <w:strike w:val="0"/>
-          <w:color w:val="000000"/>
-          <w:sz w:val="22"/>
-          <w:szCs w:val="22"/>
-          <w:u w:val="none"/>
-          <w:shd w:fill="auto" w:val="clear"/>
-          <w:vertAlign w:val="baseline"/>
-          <w:rtl w:val="0"/>
-        </w:rPr>
-        <w:t xml:space="preserve">Climate change is a result of changes in position of continents and oceans, topography (mountain building and erosion) ocean currents, atmospheric composition, populations of living things, surface brightness, position and motion of Earth with respect to the Sun</w:t>
-      </w:r>
-    </w:p>
-    <w:p>
-      <w:pPr>
-        <w:numPr>
-          <w:ilvl w:val="0"/>
-          <w:numId w:val="4"/>
-        </w:numPr>
-        <w:ind w:left="720" w:hanging="360"/>
-        <w:rPr>
-          <w:rFonts w:ascii="Calibri" w:cs="Calibri" w:eastAsia="Calibri" w:hAnsi="Calibri"/>
-          <w:sz w:val="22"/>
-          <w:szCs w:val="22"/>
-        </w:rPr>
-      </w:pPr>
-      <w:r>
-        <w:rPr>
-          <w:sz w:val="22"/>
-          <w:szCs w:val="22"/>
-          <w:rtl w:val="0"/>
-        </w:rPr>
-        <w:t xml:space="preserve">Weather is defined as the conditions of the atmosphere (temperature, air pressure, humidity, precipitation, wind speed and direction) at a particular place and time</w:t>
-      </w:r>
-    </w:p>
-    <w:p>
-      <w:pPr>
-        <w:numPr>
-          <w:ilvl w:val="0"/>
-          <w:numId w:val="4"/>
-        </w:numPr>
-        <w:ind w:left="720" w:hanging="360"/>
-        <w:rPr>
-          <w:rFonts w:ascii="Calibri" w:cs="Calibri" w:eastAsia="Calibri" w:hAnsi="Calibri"/>
-          <w:sz w:val="22"/>
-          <w:szCs w:val="22"/>
-        </w:rPr>
-      </w:pPr>
-      <w:r>
-        <w:rPr>
-          <w:sz w:val="22"/>
-          <w:szCs w:val="22"/>
-          <w:rtl w:val="0"/>
-        </w:rPr>
-        <w:t xml:space="preserve">Climate is described by average weather (or typical weather patterns) over decades in a particular region</w:t>
-      </w:r>
-    </w:p>
-    <w:p>
-      <w:pPr>
-        <w:numPr>
-          <w:ilvl w:val="0"/>
-          <w:numId w:val="4"/>
-        </w:numPr>
-        <w:ind w:left="720" w:hanging="360"/>
-        <w:rPr>
-          <w:rFonts w:ascii="Calibri" w:cs="Calibri" w:eastAsia="Calibri" w:hAnsi="Calibri"/>
-          <w:sz w:val="22"/>
-          <w:szCs w:val="22"/>
-        </w:rPr>
-      </w:pPr>
-      <w:r>
-        <w:rPr>
-          <w:sz w:val="22"/>
-          <w:szCs w:val="22"/>
-          <w:rtl w:val="0"/>
-        </w:rPr>
-        <w:t xml:space="preserve">Both weather and climate are influenced by:</w:t>
-      </w:r>
-    </w:p>
-    <w:p>
-      <w:pPr>
-        <w:numPr>
-          <w:ilvl w:val="1"/>
-          <w:numId w:val="4"/>
-        </w:numPr>
-        <w:ind w:left="1440" w:hanging="360"/>
-        <w:rPr>
-          <w:rFonts w:ascii="Calibri" w:cs="Calibri" w:eastAsia="Calibri" w:hAnsi="Calibri"/>
-          <w:sz w:val="22"/>
-          <w:szCs w:val="22"/>
-        </w:rPr>
-      </w:pPr>
-      <w:r>
-        <w:rPr>
-          <w:b w:val="1"/>
-          <w:sz w:val="22"/>
-          <w:szCs w:val="22"/>
-          <w:rtl w:val="0"/>
-        </w:rPr>
-        <w:t xml:space="preserve">Latitude</w:t>
-      </w:r>
-      <w:r>
-        <w:rPr>
-          <w:sz w:val="22"/>
-          <w:szCs w:val="22"/>
-          <w:rtl w:val="0"/>
-        </w:rPr>
-        <w:t xml:space="preserve">:  because Earth is a sphere and because its axis is tilted, lower latitudes received more consistent and more direct sunlight than high latitudes</w:t>
-      </w:r>
-    </w:p>
-    <w:p>
-      <w:pPr>
-        <w:numPr>
-          <w:ilvl w:val="1"/>
-          <w:numId w:val="4"/>
-        </w:numPr>
-        <w:ind w:left="1440" w:hanging="360"/>
-        <w:rPr>
-          <w:rFonts w:ascii="Calibri" w:cs="Calibri" w:eastAsia="Calibri" w:hAnsi="Calibri"/>
-          <w:sz w:val="22"/>
-          <w:szCs w:val="22"/>
-        </w:rPr>
-      </w:pPr>
-      <w:r>
-        <w:rPr>
-          <w:b w:val="1"/>
-          <w:sz w:val="22"/>
-          <w:szCs w:val="22"/>
-          <w:rtl w:val="0"/>
-        </w:rPr>
-        <w:t xml:space="preserve">Oceans and ocean currents</w:t>
-      </w:r>
-      <w:r>
-        <w:rPr>
-          <w:sz w:val="22"/>
-          <w:szCs w:val="22"/>
-          <w:rtl w:val="0"/>
-        </w:rPr>
-        <w:t xml:space="preserve">: currents carry warm water to cool places and cool water  to warm places</w:t>
-      </w:r>
-    </w:p>
-    <w:p>
-      <w:pPr>
-        <w:numPr>
-          <w:ilvl w:val="1"/>
-          <w:numId w:val="4"/>
-        </w:numPr>
-        <w:ind w:left="1440" w:hanging="360"/>
-        <w:rPr>
-          <w:rFonts w:ascii="Calibri" w:cs="Calibri" w:eastAsia="Calibri" w:hAnsi="Calibri"/>
-          <w:sz w:val="22"/>
-          <w:szCs w:val="22"/>
-        </w:rPr>
-      </w:pPr>
-      <w:r>
-        <w:rPr>
-          <w:b w:val="1"/>
-          <w:sz w:val="22"/>
-          <w:szCs w:val="22"/>
-          <w:rtl w:val="0"/>
-        </w:rPr>
-        <w:t xml:space="preserve">Ocean vs. Land</w:t>
-      </w:r>
-      <w:r>
-        <w:rPr>
-          <w:sz w:val="22"/>
-          <w:szCs w:val="22"/>
-          <w:rtl w:val="0"/>
-        </w:rPr>
-        <w:t xml:space="preserve">: ocean water heats up and cools off more slowly than land;</w:t>
-      </w:r>
-    </w:p>
-    <w:p>
-      <w:pPr>
-        <w:numPr>
-          <w:ilvl w:val="1"/>
-          <w:numId w:val="4"/>
-        </w:numPr>
-        <w:ind w:left="1440" w:hanging="360"/>
-        <w:rPr>
-          <w:rFonts w:ascii="Calibri" w:cs="Calibri" w:eastAsia="Calibri" w:hAnsi="Calibri"/>
-          <w:sz w:val="22"/>
-          <w:szCs w:val="22"/>
-        </w:rPr>
-      </w:pPr>
-      <w:r>
-        <w:rPr>
-          <w:b w:val="1"/>
-          <w:sz w:val="22"/>
-          <w:szCs w:val="22"/>
-          <w:rtl w:val="0"/>
-        </w:rPr>
-        <w:t xml:space="preserve">Topography</w:t>
-      </w:r>
-      <w:r>
-        <w:rPr>
-          <w:sz w:val="22"/>
-          <w:szCs w:val="22"/>
-          <w:rtl w:val="0"/>
-        </w:rPr>
-        <w:t xml:space="preserve">: air pressure and temperature drop with elevation;  climate of one side of a mountain chain can be dryer than the other because of the rain shadow effect</w:t>
-      </w:r>
-    </w:p>
-    <w:p>
-      <w:pPr>
-        <w:numPr>
-          <w:ilvl w:val="1"/>
-          <w:numId w:val="4"/>
-        </w:numPr>
-        <w:ind w:left="1440" w:hanging="360"/>
-        <w:rPr>
-          <w:rFonts w:ascii="Calibri" w:cs="Calibri" w:eastAsia="Calibri" w:hAnsi="Calibri"/>
-          <w:sz w:val="22"/>
-          <w:szCs w:val="22"/>
-        </w:rPr>
-      </w:pPr>
-      <w:r>
-        <w:rPr>
-          <w:b w:val="1"/>
-          <w:sz w:val="22"/>
-          <w:szCs w:val="22"/>
-          <w:rtl w:val="0"/>
-        </w:rPr>
-        <w:t xml:space="preserve">Atmospheric composition</w:t>
-      </w:r>
-      <w:r>
-        <w:rPr>
-          <w:sz w:val="22"/>
-          <w:szCs w:val="22"/>
-          <w:rtl w:val="0"/>
-        </w:rPr>
-        <w:t xml:space="preserve">: carbon dioxide absorbs thermal energy from the ground, keeping Earth warm</w:t>
-      </w:r>
-    </w:p>
-    <w:p>
-      <w:pPr>
-        <w:numPr>
-          <w:ilvl w:val="1"/>
-          <w:numId w:val="4"/>
-        </w:numPr>
-        <w:ind w:left="1440" w:hanging="360"/>
-        <w:rPr>
-          <w:rFonts w:ascii="Calibri" w:cs="Calibri" w:eastAsia="Calibri" w:hAnsi="Calibri"/>
-          <w:sz w:val="22"/>
-          <w:szCs w:val="22"/>
-        </w:rPr>
-      </w:pPr>
-      <w:r>
-        <w:rPr>
-          <w:b w:val="1"/>
-          <w:sz w:val="22"/>
-          <w:szCs w:val="22"/>
-          <w:rtl w:val="0"/>
-        </w:rPr>
-        <w:t xml:space="preserve">Surface characteristics (albedo)</w:t>
-      </w:r>
-      <w:r>
-        <w:rPr>
-          <w:sz w:val="22"/>
-          <w:szCs w:val="22"/>
-          <w:rtl w:val="0"/>
-        </w:rPr>
-        <w:t xml:space="preserve">: bright surfaces reflect sunlight back to space; dark surfaces absorb sunlight and heat up</w:t>
-      </w:r>
-    </w:p>
-    <w:p>
-      <w:pPr>
-        <w:numPr>
-          <w:ilvl w:val="1"/>
-          <w:numId w:val="4"/>
-        </w:numPr>
-        <w:ind w:left="1440" w:hanging="360"/>
-        <w:rPr>
-          <w:rFonts w:ascii="Calibri" w:cs="Calibri" w:eastAsia="Calibri" w:hAnsi="Calibri"/>
-          <w:sz w:val="22"/>
-          <w:szCs w:val="22"/>
-        </w:rPr>
-      </w:pPr>
-      <w:r>
-        <w:rPr>
-          <w:b w:val="1"/>
-          <w:sz w:val="22"/>
-          <w:szCs w:val="22"/>
-          <w:rtl w:val="0"/>
-        </w:rPr>
-        <w:t xml:space="preserve">Living things</w:t>
-      </w:r>
-      <w:r>
-        <w:rPr>
-          <w:sz w:val="22"/>
-          <w:szCs w:val="22"/>
-          <w:rtl w:val="0"/>
-        </w:rPr>
-        <w:t xml:space="preserve">: vegetation absorbs sunlight and carbon dioxide, and releases oxygen and water back to the atmosphere; animals </w:t>
-      </w:r>
-    </w:p>
-    <w:p>
-      <w:pPr>
-        <w:numPr>
-          <w:ilvl w:val="1"/>
-          <w:numId w:val="4"/>
-        </w:numPr>
-        <w:ind w:left="1440" w:hanging="360"/>
-        <w:rPr>
-          <w:rFonts w:ascii="Calibri" w:cs="Calibri" w:eastAsia="Calibri" w:hAnsi="Calibri"/>
-          <w:sz w:val="22"/>
-          <w:szCs w:val="22"/>
-        </w:rPr>
-      </w:pPr>
-      <w:r>
-        <w:rPr>
-          <w:b w:val="1"/>
-          <w:sz w:val="22"/>
-          <w:szCs w:val="22"/>
-          <w:rtl w:val="0"/>
-        </w:rPr>
-        <w:t xml:space="preserve">Earth’s rotation</w:t>
-      </w:r>
-      <w:r>
-        <w:rPr>
-          <w:sz w:val="22"/>
-          <w:szCs w:val="22"/>
-          <w:rtl w:val="0"/>
-        </w:rPr>
-        <w:t xml:space="preserve">: Coriolis effect (NOTE: this effect occurs because masses of air and water maintain their original speed as they move from the equator to poles or poles to equator, not because Earth moves beneath the air and water)</w:t>
-      </w:r>
-      <w:r>
-        <w:rPr>
-          <w:rtl w:val="0"/>
-        </w:rPr>
-      </w:r>
-    </w:p>
-    <w:p>
-      <w:pPr>
-        <w:widowControl w:val="1"/>
-        <w:shd w:fill="ffffff" w:val="clear"/>
-        <w:rPr>
-          <w:rFonts w:ascii="Calibri" w:cs="Calibri" w:eastAsia="Calibri" w:hAnsi="Calibri"/>
-          <w:b w:val="1"/>
-          <w:sz w:val="22"/>
-          <w:szCs w:val="22"/>
-          <w:highlight w:val="cyan"/>
-        </w:rPr>
-      </w:pPr>
-      <w:r>
-        <w:rPr>
-          <w:rtl w:val="0"/>
-        </w:rPr>
-      </w:r>
-    </w:p>
-    <w:p>
-      <w:pPr>
-        <w:widowControl w:val="1"/>
-        <w:shd w:fill="ffffff" w:val="clear"/>
-        <w:rPr>
-          <w:rFonts w:ascii="Calibri" w:cs="Calibri" w:eastAsia="Calibri" w:hAnsi="Calibri"/>
-          <w:b w:val="1"/>
-          <w:sz w:val="22"/>
-          <w:szCs w:val="22"/>
-        </w:rPr>
-      </w:pPr>
-      <w:r>
-        <w:rPr>
-          <w:rFonts w:ascii="Calibri" w:cs="Calibri" w:eastAsia="Calibri" w:hAnsi="Calibri"/>
-          <w:b w:val="1"/>
-          <w:sz w:val="22"/>
-          <w:szCs w:val="22"/>
-          <w:rtl w:val="0"/>
-        </w:rPr>
-        <w:t xml:space="preserve">Related Crosscutting Concepts</w:t>
-      </w:r>
-    </w:p>
-    <w:p>
-      <w:pPr>
-        <w:keepNext w:val="0"/>
-        <w:keepLines w:val="0"/>
-        <w:widowControl w:val="1"/>
-        <w:numPr>
-          <w:ilvl w:val="0"/>
-          <w:numId w:val="2"/>
-        </w:numPr>
-        <w:pBdr>
-          <w:top w:space="0" w:sz="0" w:val="nil"/>
-          <w:left w:space="0" w:sz="0" w:val="nil"/>
-          <w:bottom w:space="0" w:sz="0" w:val="nil"/>
-          <w:right w:space="0" w:sz="0" w:val="nil"/>
-          <w:between w:space="0" w:sz="0" w:val="nil"/>
-        </w:pBdr>
-        <w:shd w:fill="ffffff" w:val="clear"/>
-        <w:spacing w:after="0" w:before="0" w:line="240" w:lineRule="auto"/>
-        <w:ind w:left="720" w:right="0" w:hanging="360"/>
-        <w:jc w:val="left"/>
-        <w:rPr>
-          <w:rFonts w:ascii="Calibri" w:cs="Calibri" w:eastAsia="Calibri" w:hAnsi="Calibri"/>
-          <w:b w:val="1"/>
-          <w:i w:val="0"/>
-          <w:smallCaps w:val="0"/>
-          <w:strike w:val="0"/>
-          <w:color w:val="000000"/>
-          <w:sz w:val="21"/>
-          <w:szCs w:val="21"/>
-          <w:u w:val="none"/>
-          <w:shd w:fill="auto" w:val="clear"/>
-          <w:vertAlign w:val="baseline"/>
-        </w:rPr>
-      </w:pPr>
-      <w:r>
-        <w:rPr>
-          <w:rFonts w:ascii="Calibri" w:cs="Calibri" w:eastAsia="Calibri" w:hAnsi="Calibri"/>
-          <w:b w:val="1"/>
-          <w:i w:val="0"/>
-          <w:smallCaps w:val="0"/>
-          <w:strike w:val="0"/>
-          <w:color w:val="000000"/>
-          <w:sz w:val="21"/>
-          <w:szCs w:val="21"/>
-          <w:u w:val="none"/>
-          <w:shd w:fill="auto" w:val="clear"/>
-          <w:vertAlign w:val="baseline"/>
-          <w:rtl w:val="0"/>
-        </w:rPr>
-        <w:t xml:space="preserve">Patterns</w:t>
-      </w:r>
-      <w:r>
-        <w:rPr>
-          <w:rFonts w:ascii="Calibri" w:cs="Calibri" w:eastAsia="Calibri" w:hAnsi="Calibri"/>
-          <w:b w:val="0"/>
-          <w:i w:val="0"/>
-          <w:smallCaps w:val="0"/>
-          <w:strike w:val="0"/>
-          <w:color w:val="000000"/>
-          <w:sz w:val="21"/>
-          <w:szCs w:val="21"/>
-          <w:u w:val="none"/>
-          <w:shd w:fill="auto" w:val="clear"/>
-          <w:vertAlign w:val="baseline"/>
-          <w:rtl w:val="0"/>
-        </w:rPr>
-        <w:t xml:space="preserve"> patterns of atmospheric conditions  (temperature, pressure, precipitation) are used to understand and predict weather; patterns of climate are used to understand the factors that influence climate</w:t>
-      </w:r>
-      <w:r>
-        <w:rPr>
-          <w:rtl w:val="0"/>
-        </w:rPr>
-      </w:r>
-    </w:p>
-    <w:p>
-      <w:pPr>
-        <w:keepNext w:val="0"/>
-        <w:keepLines w:val="0"/>
-        <w:widowControl w:val="1"/>
-        <w:numPr>
-          <w:ilvl w:val="0"/>
-          <w:numId w:val="2"/>
-        </w:numPr>
-        <w:pBdr>
-          <w:top w:space="0" w:sz="0" w:val="nil"/>
-          <w:left w:space="0" w:sz="0" w:val="nil"/>
-          <w:bottom w:space="0" w:sz="0" w:val="nil"/>
-          <w:right w:space="0" w:sz="0" w:val="nil"/>
-          <w:between w:space="0" w:sz="0" w:val="nil"/>
-        </w:pBdr>
-        <w:shd w:fill="ffffff" w:val="clear"/>
-        <w:spacing w:after="0" w:before="0" w:line="240" w:lineRule="auto"/>
-        <w:ind w:left="720" w:right="0" w:hanging="360"/>
-        <w:jc w:val="left"/>
-        <w:rPr>
-          <w:rFonts w:ascii="Calibri" w:cs="Calibri" w:eastAsia="Calibri" w:hAnsi="Calibri"/>
-          <w:b w:val="1"/>
-          <w:i w:val="0"/>
-          <w:smallCaps w:val="0"/>
-          <w:strike w:val="0"/>
-          <w:color w:val="000000"/>
-          <w:sz w:val="21"/>
-          <w:szCs w:val="21"/>
-          <w:u w:val="none"/>
-          <w:shd w:fill="auto" w:val="clear"/>
-          <w:vertAlign w:val="baseline"/>
-        </w:rPr>
-      </w:pPr>
-      <w:r>
-        <w:rPr>
-          <w:rFonts w:ascii="Calibri" w:cs="Calibri" w:eastAsia="Calibri" w:hAnsi="Calibri"/>
-          <w:b w:val="1"/>
-          <w:i w:val="0"/>
-          <w:smallCaps w:val="0"/>
-          <w:strike w:val="0"/>
-          <w:color w:val="000000"/>
-          <w:sz w:val="21"/>
-          <w:szCs w:val="21"/>
-          <w:u w:val="none"/>
-          <w:shd w:fill="auto" w:val="clear"/>
-          <w:vertAlign w:val="baseline"/>
-          <w:rtl w:val="0"/>
-        </w:rPr>
-        <w:t xml:space="preserve">Cause and Effect </w:t>
-      </w:r>
-      <w:r>
-        <w:rPr>
-          <w:rFonts w:ascii="Calibri" w:cs="Calibri" w:eastAsia="Calibri" w:hAnsi="Calibri"/>
-          <w:b w:val="0"/>
-          <w:i w:val="0"/>
-          <w:smallCaps w:val="0"/>
-          <w:strike w:val="0"/>
-          <w:color w:val="000000"/>
-          <w:sz w:val="21"/>
-          <w:szCs w:val="21"/>
-          <w:u w:val="none"/>
-          <w:shd w:fill="auto" w:val="clear"/>
-          <w:vertAlign w:val="baseline"/>
-          <w:rtl w:val="0"/>
-        </w:rPr>
-        <w:t xml:space="preserve">Many factors affect weather and climate; weather has many effects on Earth’s surface</w:t>
-      </w:r>
-      <w:r>
-        <w:rPr>
-          <w:rtl w:val="0"/>
-        </w:rPr>
-      </w:r>
-    </w:p>
-    <w:p>
-      <w:pPr>
-        <w:keepNext w:val="0"/>
-        <w:keepLines w:val="0"/>
-        <w:widowControl w:val="1"/>
-        <w:numPr>
-          <w:ilvl w:val="0"/>
-          <w:numId w:val="2"/>
-        </w:numPr>
-        <w:pBdr>
-          <w:top w:space="0" w:sz="0" w:val="nil"/>
-          <w:left w:space="0" w:sz="0" w:val="nil"/>
-          <w:bottom w:space="0" w:sz="0" w:val="nil"/>
-          <w:right w:space="0" w:sz="0" w:val="nil"/>
-          <w:between w:space="0" w:sz="0" w:val="nil"/>
-        </w:pBdr>
-        <w:shd w:fill="ffffff" w:val="clear"/>
-        <w:spacing w:after="0" w:before="0" w:line="240" w:lineRule="auto"/>
-        <w:ind w:left="720" w:right="0" w:hanging="360"/>
-        <w:jc w:val="left"/>
-        <w:rPr>
-          <w:rFonts w:ascii="Calibri" w:cs="Calibri" w:eastAsia="Calibri" w:hAnsi="Calibri"/>
-          <w:b w:val="1"/>
-          <w:i w:val="0"/>
-          <w:smallCaps w:val="0"/>
-          <w:strike w:val="0"/>
-          <w:color w:val="000000"/>
-          <w:sz w:val="21"/>
-          <w:szCs w:val="21"/>
-          <w:u w:val="none"/>
-          <w:shd w:fill="auto" w:val="clear"/>
-          <w:vertAlign w:val="baseline"/>
-        </w:rPr>
-      </w:pPr>
-      <w:r>
-        <w:rPr>
-          <w:rFonts w:ascii="Calibri" w:cs="Calibri" w:eastAsia="Calibri" w:hAnsi="Calibri"/>
-          <w:b w:val="1"/>
-          <w:i w:val="0"/>
-          <w:smallCaps w:val="0"/>
-          <w:strike w:val="0"/>
-          <w:color w:val="000000"/>
-          <w:sz w:val="21"/>
-          <w:szCs w:val="21"/>
-          <w:u w:val="none"/>
-          <w:shd w:fill="auto" w:val="clear"/>
-          <w:vertAlign w:val="baseline"/>
-          <w:rtl w:val="0"/>
-        </w:rPr>
-        <w:t xml:space="preserve">Scales, Proportions, and Quantities</w:t>
-      </w:r>
-      <w:r>
-        <w:rPr>
-          <w:rFonts w:ascii="Calibri" w:cs="Calibri" w:eastAsia="Calibri" w:hAnsi="Calibri"/>
-          <w:b w:val="0"/>
-          <w:i w:val="0"/>
-          <w:smallCaps w:val="0"/>
-          <w:strike w:val="0"/>
-          <w:color w:val="000000"/>
-          <w:sz w:val="21"/>
-          <w:szCs w:val="21"/>
-          <w:u w:val="none"/>
-          <w:shd w:fill="auto" w:val="clear"/>
-          <w:vertAlign w:val="baseline"/>
-          <w:rtl w:val="0"/>
-        </w:rPr>
-        <w:t xml:space="preserve"> weather and weather systems can be local to regional; climates are generally regional, but variations in different factors can result in microclimates </w:t>
-      </w:r>
-      <w:r>
-        <w:rPr>
-          <w:rtl w:val="0"/>
-        </w:rPr>
-      </w:r>
-    </w:p>
-    <w:p>
-      <w:pPr>
-        <w:keepNext w:val="0"/>
-        <w:keepLines w:val="0"/>
-        <w:widowControl w:val="1"/>
-        <w:numPr>
-          <w:ilvl w:val="0"/>
-          <w:numId w:val="2"/>
-        </w:numPr>
-        <w:pBdr>
-          <w:top w:space="0" w:sz="0" w:val="nil"/>
-          <w:left w:space="0" w:sz="0" w:val="nil"/>
-          <w:bottom w:space="0" w:sz="0" w:val="nil"/>
-          <w:right w:space="0" w:sz="0" w:val="nil"/>
-          <w:between w:space="0" w:sz="0" w:val="nil"/>
-        </w:pBdr>
-        <w:shd w:fill="ffffff" w:val="clear"/>
-        <w:spacing w:after="0" w:before="0" w:line="240" w:lineRule="auto"/>
-        <w:ind w:left="720" w:right="0" w:hanging="360"/>
-        <w:jc w:val="left"/>
-        <w:rPr>
-          <w:rFonts w:ascii="Calibri" w:cs="Calibri" w:eastAsia="Calibri" w:hAnsi="Calibri"/>
-          <w:b w:val="0"/>
-          <w:i w:val="0"/>
-          <w:smallCaps w:val="0"/>
-          <w:strike w:val="0"/>
-          <w:color w:val="000000"/>
-          <w:sz w:val="21"/>
-          <w:szCs w:val="21"/>
-          <w:u w:val="none"/>
-          <w:shd w:fill="auto" w:val="clear"/>
-          <w:vertAlign w:val="baseline"/>
-        </w:rPr>
-      </w:pPr>
-      <w:r>
-        <w:rPr>
-          <w:rFonts w:ascii="Calibri" w:cs="Calibri" w:eastAsia="Calibri" w:hAnsi="Calibri"/>
-          <w:b w:val="1"/>
-          <w:i w:val="0"/>
-          <w:smallCaps w:val="0"/>
-          <w:strike w:val="0"/>
-          <w:color w:val="000000"/>
-          <w:sz w:val="21"/>
-          <w:szCs w:val="21"/>
-          <w:u w:val="none"/>
-          <w:shd w:fill="auto" w:val="clear"/>
-          <w:vertAlign w:val="baseline"/>
-          <w:rtl w:val="0"/>
-        </w:rPr>
-        <w:t xml:space="preserve">Systems and System Models </w:t>
-      </w:r>
-      <w:r>
-        <w:rPr>
-          <w:rFonts w:ascii="Calibri" w:cs="Calibri" w:eastAsia="Calibri" w:hAnsi="Calibri"/>
-          <w:b w:val="0"/>
-          <w:i w:val="0"/>
-          <w:smallCaps w:val="0"/>
-          <w:strike w:val="0"/>
-          <w:color w:val="000000"/>
-          <w:sz w:val="21"/>
-          <w:szCs w:val="21"/>
-          <w:u w:val="none"/>
-          <w:shd w:fill="auto" w:val="clear"/>
-          <w:vertAlign w:val="baseline"/>
-          <w:rtl w:val="0"/>
-        </w:rPr>
-        <w:t xml:space="preserve">weather and climate are studied system models of inputs, outputs, and processes</w:t>
-      </w:r>
-    </w:p>
-    <w:p>
-      <w:pPr>
-        <w:keepNext w:val="0"/>
-        <w:keepLines w:val="0"/>
-        <w:widowControl w:val="1"/>
-        <w:numPr>
-          <w:ilvl w:val="0"/>
-          <w:numId w:val="2"/>
-        </w:numPr>
-        <w:pBdr>
-          <w:top w:space="0" w:sz="0" w:val="nil"/>
-          <w:left w:space="0" w:sz="0" w:val="nil"/>
-          <w:bottom w:space="0" w:sz="0" w:val="nil"/>
-          <w:right w:space="0" w:sz="0" w:val="nil"/>
-          <w:between w:space="0" w:sz="0" w:val="nil"/>
-        </w:pBdr>
-        <w:shd w:fill="ffffff" w:val="clear"/>
-        <w:spacing w:after="0" w:before="0" w:line="240" w:lineRule="auto"/>
-        <w:ind w:left="720" w:right="0" w:hanging="360"/>
-        <w:jc w:val="left"/>
-        <w:rPr>
-          <w:rFonts w:ascii="Calibri" w:cs="Calibri" w:eastAsia="Calibri" w:hAnsi="Calibri"/>
-          <w:b w:val="0"/>
-          <w:i w:val="0"/>
-          <w:smallCaps w:val="0"/>
-          <w:strike w:val="0"/>
-          <w:color w:val="000000"/>
-          <w:sz w:val="21"/>
-          <w:szCs w:val="21"/>
-          <w:u w:val="none"/>
-          <w:shd w:fill="auto" w:val="clear"/>
-          <w:vertAlign w:val="baseline"/>
-        </w:rPr>
-      </w:pPr>
-      <w:r>
-        <w:rPr>
-          <w:rFonts w:ascii="Calibri" w:cs="Calibri" w:eastAsia="Calibri" w:hAnsi="Calibri"/>
-          <w:b w:val="1"/>
-          <w:i w:val="0"/>
-          <w:smallCaps w:val="0"/>
-          <w:strike w:val="0"/>
-          <w:color w:val="000000"/>
-          <w:sz w:val="21"/>
-          <w:szCs w:val="21"/>
-          <w:u w:val="none"/>
-          <w:shd w:fill="auto" w:val="clear"/>
-          <w:vertAlign w:val="baseline"/>
-          <w:rtl w:val="0"/>
-        </w:rPr>
-        <w:t xml:space="preserve">Energy and Matter </w:t>
-      </w:r>
-      <w:r>
-        <w:rPr>
-          <w:rFonts w:ascii="Calibri" w:cs="Calibri" w:eastAsia="Calibri" w:hAnsi="Calibri"/>
-          <w:b w:val="0"/>
-          <w:i w:val="0"/>
-          <w:smallCaps w:val="0"/>
-          <w:strike w:val="0"/>
-          <w:color w:val="000000"/>
-          <w:sz w:val="21"/>
-          <w:szCs w:val="21"/>
-          <w:u w:val="none"/>
-          <w:shd w:fill="auto" w:val="clear"/>
-          <w:vertAlign w:val="baseline"/>
-          <w:rtl w:val="0"/>
-        </w:rPr>
-        <w:t xml:space="preserve">Weather involves</w:t>
-      </w:r>
-      <w:r>
-        <w:rPr>
-          <w:rFonts w:ascii="Calibri" w:cs="Calibri" w:eastAsia="Calibri" w:hAnsi="Calibri"/>
-          <w:b w:val="1"/>
-          <w:i w:val="0"/>
-          <w:smallCaps w:val="0"/>
-          <w:strike w:val="0"/>
-          <w:color w:val="000000"/>
-          <w:sz w:val="21"/>
-          <w:szCs w:val="21"/>
-          <w:u w:val="none"/>
-          <w:shd w:fill="auto" w:val="clear"/>
-          <w:vertAlign w:val="baseline"/>
-          <w:rtl w:val="0"/>
-        </w:rPr>
-        <w:t xml:space="preserve"> </w:t>
-      </w:r>
-      <w:r>
-        <w:rPr>
-          <w:rFonts w:ascii="Calibri" w:cs="Calibri" w:eastAsia="Calibri" w:hAnsi="Calibri"/>
-          <w:b w:val="0"/>
-          <w:i w:val="0"/>
-          <w:smallCaps w:val="0"/>
-          <w:strike w:val="0"/>
-          <w:color w:val="000000"/>
-          <w:sz w:val="21"/>
-          <w:szCs w:val="21"/>
-          <w:u w:val="none"/>
-          <w:shd w:fill="auto" w:val="clear"/>
-          <w:vertAlign w:val="baseline"/>
-          <w:rtl w:val="0"/>
-        </w:rPr>
-        <w:t xml:space="preserve">the flow of matter (water and air), which is driven by the flow of energy from the sun (along with gravity)</w:t>
-      </w:r>
-    </w:p>
-    <w:p>
-      <w:pPr>
-        <w:keepNext w:val="0"/>
-        <w:keepLines w:val="0"/>
-        <w:widowControl w:val="1"/>
-        <w:numPr>
-          <w:ilvl w:val="0"/>
-          <w:numId w:val="2"/>
-        </w:numPr>
-        <w:pBdr>
-          <w:top w:space="0" w:sz="0" w:val="nil"/>
-          <w:left w:space="0" w:sz="0" w:val="nil"/>
-          <w:bottom w:space="0" w:sz="0" w:val="nil"/>
-          <w:right w:space="0" w:sz="0" w:val="nil"/>
-          <w:between w:space="0" w:sz="0" w:val="nil"/>
-        </w:pBdr>
-        <w:shd w:fill="ffffff" w:val="clear"/>
-        <w:spacing w:after="0" w:before="0" w:line="240" w:lineRule="auto"/>
-        <w:ind w:left="720" w:right="0" w:hanging="360"/>
-        <w:jc w:val="left"/>
-        <w:rPr>
-          <w:rFonts w:ascii="Calibri" w:cs="Calibri" w:eastAsia="Calibri" w:hAnsi="Calibri"/>
-          <w:b w:val="0"/>
-          <w:i w:val="0"/>
-          <w:smallCaps w:val="0"/>
-          <w:strike w:val="0"/>
-          <w:color w:val="575757"/>
-          <w:sz w:val="21"/>
-          <w:szCs w:val="21"/>
-          <w:u w:val="none"/>
-          <w:shd w:fill="auto" w:val="clear"/>
-          <w:vertAlign w:val="baseline"/>
-        </w:rPr>
-      </w:pPr>
-      <w:r>
-        <w:rPr>
-          <w:rFonts w:ascii="Calibri" w:cs="Calibri" w:eastAsia="Calibri" w:hAnsi="Calibri"/>
-          <w:b w:val="1"/>
-          <w:i w:val="0"/>
-          <w:smallCaps w:val="0"/>
-          <w:strike w:val="0"/>
-          <w:color w:val="000000"/>
-          <w:sz w:val="21"/>
-          <w:szCs w:val="21"/>
-          <w:u w:val="none"/>
-          <w:shd w:fill="auto" w:val="clear"/>
-          <w:vertAlign w:val="baseline"/>
-          <w:rtl w:val="0"/>
-        </w:rPr>
-        <w:t xml:space="preserve">Stability and Change </w:t>
-      </w:r>
-      <w:r>
-        <w:rPr>
-          <w:rFonts w:ascii="Calibri" w:cs="Calibri" w:eastAsia="Calibri" w:hAnsi="Calibri"/>
-          <w:b w:val="0"/>
-          <w:i w:val="0"/>
-          <w:smallCaps w:val="0"/>
-          <w:strike w:val="0"/>
-          <w:color w:val="000000"/>
-          <w:sz w:val="21"/>
-          <w:szCs w:val="21"/>
-          <w:u w:val="none"/>
-          <w:shd w:fill="auto" w:val="clear"/>
-          <w:vertAlign w:val="baseline"/>
-          <w:rtl w:val="0"/>
-        </w:rPr>
-        <w:t xml:space="preserve"> Weather can be described as “stable” or “changing” on a very short-term timescale (hours to days). Although weather conditions on Earth change continuously, the forces, energy, and processes that drive weather and the factors that influence weather have not changed over Earth history. The same is true for climate. </w:t>
-      </w:r>
-      <w:r>
-        <w:rPr>
-          <w:rtl w:val="0"/>
-        </w:rPr>
-      </w:r>
-    </w:p>
-    <w:p>
-      <w:pPr>
-        <w:keepNext w:val="0"/>
-        <w:keepLines w:val="0"/>
-        <w:widowControl w:val="1"/>
-        <w:pBdr>
-          <w:top w:space="0" w:sz="0" w:val="nil"/>
-          <w:left w:space="0" w:sz="0" w:val="nil"/>
-          <w:bottom w:space="0" w:sz="0" w:val="nil"/>
-          <w:right w:space="0" w:sz="0" w:val="nil"/>
-          <w:between w:space="0" w:sz="0" w:val="nil"/>
-        </w:pBdr>
-        <w:shd w:fill="ffffff" w:val="clear"/>
-        <w:spacing w:after="0" w:before="0" w:line="240" w:lineRule="auto"/>
-        <w:ind w:left="720" w:right="0" w:firstLine="0"/>
-        <w:jc w:val="left"/>
-        <w:rPr>
-          <w:rFonts w:ascii="Calibri" w:cs="Calibri" w:eastAsia="Calibri" w:hAnsi="Calibri"/>
-          <w:b w:val="0"/>
-          <w:i w:val="0"/>
-          <w:smallCaps w:val="0"/>
-          <w:strike w:val="0"/>
-          <w:color w:val="575757"/>
-          <w:sz w:val="21"/>
-          <w:szCs w:val="21"/>
-          <w:highlight w:val="cyan"/>
-          <w:u w:val="none"/>
-          <w:vertAlign w:val="baseline"/>
-        </w:rPr>
-      </w:pPr>
-      <w:r>
-        <w:rPr>
-          <w:rtl w:val="0"/>
-        </w:rPr>
-      </w:r>
-    </w:p>
-    <w:p>
-      <w:pPr>
-        <w:widowControl w:val="1"/>
-        <w:shd w:fill="ffffff" w:val="clear"/>
-        <w:rPr>
-          <w:rFonts w:ascii="Calibri" w:cs="Calibri" w:eastAsia="Calibri" w:hAnsi="Calibri"/>
-          <w:color w:val="575757"/>
-          <w:sz w:val="21"/>
-          <w:szCs w:val="21"/>
-          <w:highlight w:val="cyan"/>
-        </w:rPr>
-      </w:pPr>
-      <w:r>
-        <w:rPr>
-          <w:rtl w:val="0"/>
-        </w:rPr>
-      </w:r>
-    </w:p>
-    <w:p>
-      <w:pPr>
-        <w:widowControl w:val="1"/>
-        <w:shd w:fill="ffffff" w:val="clear"/>
-        <w:rPr>
-          <w:rFonts w:ascii="Calibri" w:cs="Calibri" w:eastAsia="Calibri" w:hAnsi="Calibri"/>
-          <w:sz w:val="22"/>
-          <w:szCs w:val="22"/>
-        </w:rPr>
-      </w:pPr>
-      <w:r>
-        <w:rPr>
-          <w:rFonts w:ascii="Calibri" w:cs="Calibri" w:eastAsia="Calibri" w:hAnsi="Calibri"/>
-          <w:b w:val="1"/>
-          <w:sz w:val="22"/>
-          <w:szCs w:val="22"/>
-          <w:rtl w:val="0"/>
-        </w:rPr>
-        <w:t xml:space="preserve">Practices of Science and Engineering</w:t>
-      </w:r>
-      <w:r>
-        <w:rPr>
-          <w:rtl w:val="0"/>
-        </w:rPr>
-      </w:r>
-    </w:p>
-    <w:p>
-      <w:pPr>
-        <w:widowControl w:val="1"/>
-        <w:shd w:fill="ffffff" w:val="clear"/>
-        <w:rPr>
-          <w:rFonts w:ascii="Calibri" w:cs="Calibri" w:eastAsia="Calibri" w:hAnsi="Calibri"/>
-          <w:sz w:val="21"/>
-          <w:szCs w:val="21"/>
-        </w:rPr>
-      </w:pPr>
-      <w:r>
-        <w:rPr>
-          <w:rFonts w:ascii="Calibri" w:cs="Calibri" w:eastAsia="Calibri" w:hAnsi="Calibri"/>
-          <w:sz w:val="21"/>
-          <w:szCs w:val="21"/>
-          <w:rtl w:val="0"/>
-        </w:rPr>
-        <w:t xml:space="preserve">Teachers will impressed if the game teaches students about or, better, involves students in one or more of the following:</w:t>
-      </w:r>
-    </w:p>
-    <w:p>
-      <w:pPr>
-        <w:keepNext w:val="0"/>
-        <w:keepLines w:val="0"/>
-        <w:widowControl w:val="1"/>
+      <w:r>
+        <w:rPr>
+          <w:rtl w:val="0"/>
+        </w:rPr>
+      </w:r>
+    </w:p>
+    <w:p>
+      <w:pPr>
+        <w:pageBreakBefore w:val="0"/>
         <w:numPr>
           <w:ilvl w:val="0"/>
           <w:numId w:val="3"/>
         </w:numPr>
-        <w:pBdr>
-          <w:top w:space="0" w:sz="0" w:val="nil"/>
-          <w:left w:space="0" w:sz="0" w:val="nil"/>
-          <w:bottom w:space="0" w:sz="0" w:val="nil"/>
-          <w:right w:space="0" w:sz="0" w:val="nil"/>
-          <w:between w:space="0" w:sz="0" w:val="nil"/>
-        </w:pBdr>
-        <w:shd w:fill="ffffff" w:val="clear"/>
-        <w:spacing w:after="0" w:before="0" w:line="240" w:lineRule="auto"/>
-        <w:ind w:left="720" w:right="0" w:hanging="360"/>
-        <w:jc w:val="left"/>
+        <w:ind w:left="720" w:hanging="360"/>
         <w:rPr>
           <w:rFonts w:ascii="Calibri" w:cs="Calibri" w:eastAsia="Calibri" w:hAnsi="Calibri"/>
-          <w:b w:val="0"/>
-          <w:i w:val="0"/>
-          <w:smallCaps w:val="0"/>
-          <w:strike w:val="0"/>
-          <w:color w:val="000000"/>
-          <w:sz w:val="21"/>
-          <w:szCs w:val="21"/>
-          <w:u w:val="none"/>
-          <w:shd w:fill="auto" w:val="clear"/>
-          <w:vertAlign w:val="baseline"/>
-        </w:rPr>
-      </w:pPr>
-      <w:r>
-        <w:rPr>
-          <w:rFonts w:ascii="Calibri" w:cs="Calibri" w:eastAsia="Calibri" w:hAnsi="Calibri"/>
-          <w:b w:val="1"/>
-          <w:i w:val="0"/>
-          <w:smallCaps w:val="0"/>
-          <w:strike w:val="0"/>
-          <w:color w:val="000000"/>
-          <w:sz w:val="21"/>
-          <w:szCs w:val="21"/>
-          <w:u w:val="none"/>
-          <w:shd w:fill="auto" w:val="clear"/>
-          <w:vertAlign w:val="baseline"/>
-          <w:rtl w:val="0"/>
-        </w:rPr>
-        <w:t xml:space="preserve">Planning or Carrying Out Investigations</w:t>
-      </w:r>
-      <w:r>
-        <w:rPr>
-          <w:rFonts w:ascii="Calibri" w:cs="Calibri" w:eastAsia="Calibri" w:hAnsi="Calibri"/>
-          <w:b w:val="0"/>
-          <w:i w:val="0"/>
-          <w:smallCaps w:val="0"/>
-          <w:strike w:val="0"/>
-          <w:color w:val="000000"/>
-          <w:sz w:val="21"/>
-          <w:szCs w:val="21"/>
-          <w:u w:val="none"/>
-          <w:shd w:fill="auto" w:val="clear"/>
-          <w:vertAlign w:val="baseline"/>
-          <w:rtl w:val="0"/>
-        </w:rPr>
-        <w:t xml:space="preserve"> about the effects of various factors on weather and climate; choosing tools to collect and analyze data</w:t>
-      </w:r>
-    </w:p>
-    <w:p>
-      <w:pPr>
-        <w:keepNext w:val="0"/>
-        <w:keepLines w:val="0"/>
-        <w:widowControl w:val="1"/>
+          <w:sz w:val="22"/>
+          <w:szCs w:val="22"/>
+        </w:rPr>
+      </w:pPr>
+      <w:r>
+        <w:rPr>
+          <w:sz w:val="22"/>
+          <w:szCs w:val="22"/>
+          <w:rtl w:val="0"/>
+        </w:rPr>
+        <w:t xml:space="preserve">Both weather and climate are influenced by:</w:t>
+      </w:r>
+    </w:p>
+    <w:p>
+      <w:pPr>
+        <w:pageBreakBefore w:val="0"/>
         <w:numPr>
-          <w:ilvl w:val="0"/>
+          <w:ilvl w:val="1"/>
           <w:numId w:val="3"/>
         </w:numPr>
-        <w:pBdr>
-          <w:top w:space="0" w:sz="0" w:val="nil"/>
-          <w:left w:space="0" w:sz="0" w:val="nil"/>
-          <w:bottom w:space="0" w:sz="0" w:val="nil"/>
-          <w:right w:space="0" w:sz="0" w:val="nil"/>
-          <w:between w:space="0" w:sz="0" w:val="nil"/>
-        </w:pBdr>
-        <w:shd w:fill="ffffff" w:val="clear"/>
-        <w:spacing w:after="0" w:before="0" w:line="240" w:lineRule="auto"/>
-        <w:ind w:left="720" w:right="0" w:hanging="360"/>
-        <w:jc w:val="left"/>
+        <w:ind w:left="1440" w:hanging="360"/>
         <w:rPr>
           <w:rFonts w:ascii="Calibri" w:cs="Calibri" w:eastAsia="Calibri" w:hAnsi="Calibri"/>
-          <w:b w:val="0"/>
-          <w:i w:val="0"/>
-          <w:smallCaps w:val="0"/>
-          <w:strike w:val="0"/>
-          <w:color w:val="000000"/>
-          <w:sz w:val="21"/>
-          <w:szCs w:val="21"/>
-          <w:u w:val="none"/>
-          <w:shd w:fill="auto" w:val="clear"/>
-          <w:vertAlign w:val="baseline"/>
-        </w:rPr>
-      </w:pPr>
-      <w:r>
-        <w:rPr>
-          <w:rFonts w:ascii="Calibri" w:cs="Calibri" w:eastAsia="Calibri" w:hAnsi="Calibri"/>
+          <w:sz w:val="22"/>
+          <w:szCs w:val="22"/>
+        </w:rPr>
+      </w:pPr>
+      <w:r>
+        <w:rPr>
           <w:b w:val="1"/>
-          <w:i w:val="0"/>
-          <w:smallCaps w:val="0"/>
-          <w:strike w:val="0"/>
-          <w:color w:val="000000"/>
-          <w:sz w:val="21"/>
-          <w:szCs w:val="21"/>
-          <w:u w:val="none"/>
-          <w:shd w:fill="auto" w:val="clear"/>
-          <w:vertAlign w:val="baseline"/>
-          <w:rtl w:val="0"/>
-        </w:rPr>
-        <w:t xml:space="preserve">Analyzing and Interpreting Data</w:t>
-      </w:r>
-      <w:r>
-        <w:rPr>
-          <w:rFonts w:ascii="Calibri" w:cs="Calibri" w:eastAsia="Calibri" w:hAnsi="Calibri"/>
-          <w:b w:val="0"/>
-          <w:i w:val="0"/>
-          <w:smallCaps w:val="0"/>
-          <w:strike w:val="0"/>
-          <w:color w:val="000000"/>
-          <w:sz w:val="21"/>
-          <w:szCs w:val="21"/>
-          <w:u w:val="none"/>
-          <w:shd w:fill="auto" w:val="clear"/>
-          <w:vertAlign w:val="baseline"/>
-          <w:rtl w:val="0"/>
-        </w:rPr>
-        <w:t xml:space="preserve"> interpreting weather and climate data </w:t>
-      </w:r>
-    </w:p>
-    <w:p>
-      <w:pPr>
-        <w:keepNext w:val="0"/>
-        <w:keepLines w:val="0"/>
-        <w:widowControl w:val="1"/>
+          <w:sz w:val="22"/>
+          <w:szCs w:val="22"/>
+          <w:rtl w:val="0"/>
+        </w:rPr>
+        <w:t xml:space="preserve">Latitude</w:t>
+      </w:r>
+      <w:r>
+        <w:rPr>
+          <w:sz w:val="22"/>
+          <w:szCs w:val="22"/>
+          <w:rtl w:val="0"/>
+        </w:rPr>
+        <w:t xml:space="preserve">:  because Earth is a sphere and because its axis is tilted, lower latitudes received more consistent and more direct sunlight than high latitudes</w:t>
+      </w:r>
+    </w:p>
+    <w:p>
+      <w:pPr>
+        <w:pageBreakBefore w:val="0"/>
         <w:numPr>
-          <w:ilvl w:val="0"/>
+          <w:ilvl w:val="1"/>
           <w:numId w:val="3"/>
         </w:numPr>
-        <w:pBdr>
-          <w:top w:space="0" w:sz="0" w:val="nil"/>
-          <w:left w:space="0" w:sz="0" w:val="nil"/>
-          <w:bottom w:space="0" w:sz="0" w:val="nil"/>
-          <w:right w:space="0" w:sz="0" w:val="nil"/>
-          <w:between w:space="0" w:sz="0" w:val="nil"/>
-        </w:pBdr>
-        <w:shd w:fill="ffffff" w:val="clear"/>
-        <w:spacing w:after="0" w:before="0" w:line="240" w:lineRule="auto"/>
-        <w:ind w:left="720" w:right="0" w:hanging="360"/>
-        <w:jc w:val="left"/>
+        <w:ind w:left="1440" w:hanging="360"/>
         <w:rPr>
           <w:rFonts w:ascii="Calibri" w:cs="Calibri" w:eastAsia="Calibri" w:hAnsi="Calibri"/>
+          <w:sz w:val="22"/>
+          <w:szCs w:val="22"/>
+        </w:rPr>
+      </w:pPr>
+      <w:r>
+        <w:rPr>
           <w:b w:val="1"/>
-          <w:i w:val="0"/>
-          <w:smallCaps w:val="0"/>
-          <w:strike w:val="0"/>
-          <w:color w:val="000000"/>
-          <w:sz w:val="21"/>
-          <w:szCs w:val="21"/>
-          <w:u w:val="none"/>
-          <w:shd w:fill="auto" w:val="clear"/>
-          <w:vertAlign w:val="baseline"/>
-        </w:rPr>
-      </w:pPr>
-      <w:r>
-        <w:rPr>
-          <w:rFonts w:ascii="Calibri" w:cs="Calibri" w:eastAsia="Calibri" w:hAnsi="Calibri"/>
-          <w:b w:val="1"/>
-          <w:i w:val="0"/>
-          <w:smallCaps w:val="0"/>
-          <w:strike w:val="0"/>
-          <w:color w:val="000000"/>
-          <w:sz w:val="21"/>
-          <w:szCs w:val="21"/>
-          <w:u w:val="none"/>
-          <w:shd w:fill="auto" w:val="clear"/>
-          <w:vertAlign w:val="baseline"/>
-          <w:rtl w:val="0"/>
-        </w:rPr>
-        <w:t xml:space="preserve">Developing and Using Models  </w:t>
-      </w:r>
-      <w:r>
-        <w:rPr>
-          <w:rFonts w:ascii="Calibri" w:cs="Calibri" w:eastAsia="Calibri" w:hAnsi="Calibri"/>
-          <w:b w:val="0"/>
-          <w:i w:val="0"/>
-          <w:smallCaps w:val="0"/>
-          <w:strike w:val="0"/>
-          <w:color w:val="000000"/>
-          <w:sz w:val="21"/>
-          <w:szCs w:val="21"/>
-          <w:u w:val="none"/>
-          <w:shd w:fill="auto" w:val="clear"/>
-          <w:vertAlign w:val="baseline"/>
-          <w:rtl w:val="0"/>
-        </w:rPr>
-        <w:t xml:space="preserve">creating or interpreting 2D static or animated models</w:t>
-      </w:r>
-      <w:r>
-        <w:rPr>
-          <w:rFonts w:ascii="Calibri" w:cs="Calibri" w:eastAsia="Calibri" w:hAnsi="Calibri"/>
-          <w:b w:val="1"/>
-          <w:i w:val="0"/>
-          <w:smallCaps w:val="0"/>
-          <w:strike w:val="0"/>
-          <w:color w:val="000000"/>
-          <w:sz w:val="21"/>
-          <w:szCs w:val="21"/>
-          <w:u w:val="none"/>
-          <w:shd w:fill="auto" w:val="clear"/>
-          <w:vertAlign w:val="baseline"/>
-          <w:rtl w:val="0"/>
-        </w:rPr>
-        <w:t xml:space="preserve"> </w:t>
-      </w:r>
-      <w:r>
-        <w:rPr>
-          <w:rFonts w:ascii="Calibri" w:cs="Calibri" w:eastAsia="Calibri" w:hAnsi="Calibri"/>
-          <w:b w:val="0"/>
-          <w:i w:val="0"/>
-          <w:smallCaps w:val="0"/>
-          <w:strike w:val="0"/>
-          <w:color w:val="000000"/>
-          <w:sz w:val="21"/>
-          <w:szCs w:val="21"/>
-          <w:u w:val="none"/>
-          <w:shd w:fill="auto" w:val="clear"/>
-          <w:vertAlign w:val="baseline"/>
-          <w:rtl w:val="0"/>
-        </w:rPr>
-        <w:t xml:space="preserve">(or virtual 3D models) of weather and climate </w:t>
-      </w:r>
-      <w:r>
-        <w:rPr>
-          <w:rtl w:val="0"/>
-        </w:rPr>
-      </w:r>
-    </w:p>
-    <w:p>
-      <w:pPr>
-        <w:keepNext w:val="0"/>
-        <w:keepLines w:val="0"/>
-        <w:widowControl w:val="1"/>
+          <w:sz w:val="22"/>
+          <w:szCs w:val="22"/>
+          <w:rtl w:val="0"/>
+        </w:rPr>
+        <w:t xml:space="preserve">Oceans and ocean currents</w:t>
+      </w:r>
+      <w:r>
+        <w:rPr>
+          <w:sz w:val="22"/>
+          <w:szCs w:val="22"/>
+          <w:rtl w:val="0"/>
+        </w:rPr>
+        <w:t xml:space="preserve">: currents carry warm water to cool places and cool water  to warm places</w:t>
+      </w:r>
+    </w:p>
+    <w:p>
+      <w:pPr>
+        <w:pageBreakBefore w:val="0"/>
         <w:numPr>
-          <w:ilvl w:val="0"/>
+          <w:ilvl w:val="1"/>
           <w:numId w:val="3"/>
         </w:numPr>
-        <w:pBdr>
-          <w:top w:space="0" w:sz="0" w:val="nil"/>
-          <w:left w:space="0" w:sz="0" w:val="nil"/>
-          <w:bottom w:space="0" w:sz="0" w:val="nil"/>
-          <w:right w:space="0" w:sz="0" w:val="nil"/>
-          <w:between w:space="0" w:sz="0" w:val="nil"/>
-        </w:pBdr>
-        <w:shd w:fill="ffffff" w:val="clear"/>
-        <w:spacing w:after="0" w:before="0" w:line="240" w:lineRule="auto"/>
-        <w:ind w:left="720" w:right="0" w:hanging="360"/>
-        <w:jc w:val="left"/>
+        <w:ind w:left="1440" w:hanging="360"/>
         <w:rPr>
           <w:rFonts w:ascii="Calibri" w:cs="Calibri" w:eastAsia="Calibri" w:hAnsi="Calibri"/>
-          <w:b w:val="0"/>
-          <w:i w:val="0"/>
-          <w:smallCaps w:val="0"/>
-          <w:strike w:val="0"/>
-          <w:color w:val="000000"/>
-          <w:sz w:val="21"/>
-          <w:szCs w:val="21"/>
-          <w:u w:val="none"/>
-          <w:shd w:fill="auto" w:val="clear"/>
-          <w:vertAlign w:val="baseline"/>
-        </w:rPr>
-      </w:pPr>
-      <w:r>
-        <w:rPr>
-          <w:rFonts w:ascii="Calibri" w:cs="Calibri" w:eastAsia="Calibri" w:hAnsi="Calibri"/>
+          <w:sz w:val="22"/>
+          <w:szCs w:val="22"/>
+        </w:rPr>
+      </w:pPr>
+      <w:r>
+        <w:rPr>
           <w:b w:val="1"/>
-          <w:i w:val="0"/>
-          <w:smallCaps w:val="0"/>
-          <w:strike w:val="0"/>
-          <w:color w:val="000000"/>
-          <w:sz w:val="21"/>
-          <w:szCs w:val="21"/>
-          <w:u w:val="none"/>
-          <w:shd w:fill="auto" w:val="clear"/>
-          <w:vertAlign w:val="baseline"/>
-          <w:rtl w:val="0"/>
-        </w:rPr>
-        <w:t xml:space="preserve">Constructing Explanations </w:t>
-      </w:r>
-      <w:r>
-        <w:rPr>
-          <w:rFonts w:ascii="Calibri" w:cs="Calibri" w:eastAsia="Calibri" w:hAnsi="Calibri"/>
-          <w:b w:val="0"/>
-          <w:i w:val="0"/>
-          <w:smallCaps w:val="0"/>
-          <w:strike w:val="0"/>
-          <w:color w:val="000000"/>
-          <w:sz w:val="21"/>
-          <w:szCs w:val="21"/>
-          <w:u w:val="none"/>
-          <w:shd w:fill="auto" w:val="clear"/>
-          <w:vertAlign w:val="baseline"/>
-          <w:rtl w:val="0"/>
-        </w:rPr>
-        <w:t xml:space="preserve">of how various factors influence weather and climate</w:t>
-      </w:r>
-    </w:p>
-    <w:p>
-      <w:pPr>
-        <w:keepNext w:val="0"/>
-        <w:keepLines w:val="0"/>
-        <w:widowControl w:val="1"/>
+          <w:sz w:val="22"/>
+          <w:szCs w:val="22"/>
+          <w:rtl w:val="0"/>
+        </w:rPr>
+        <w:t xml:space="preserve">Ocean vs. Land</w:t>
+      </w:r>
+      <w:r>
+        <w:rPr>
+          <w:sz w:val="22"/>
+          <w:szCs w:val="22"/>
+          <w:rtl w:val="0"/>
+        </w:rPr>
+        <w:t xml:space="preserve">: ocean water heats up and cools off more slowly than land;</w:t>
+      </w:r>
+    </w:p>
+    <w:p>
+      <w:pPr>
+        <w:pageBreakBefore w:val="0"/>
         <w:numPr>
-          <w:ilvl w:val="0"/>
+          <w:ilvl w:val="1"/>
           <w:numId w:val="3"/>
         </w:numPr>
-        <w:pBdr>
-          <w:top w:space="0" w:sz="0" w:val="nil"/>
-          <w:left w:space="0" w:sz="0" w:val="nil"/>
-          <w:bottom w:space="0" w:sz="0" w:val="nil"/>
-          <w:right w:space="0" w:sz="0" w:val="nil"/>
-          <w:between w:space="0" w:sz="0" w:val="nil"/>
-        </w:pBdr>
-        <w:shd w:fill="ffffff" w:val="clear"/>
-        <w:spacing w:after="0" w:before="0" w:line="240" w:lineRule="auto"/>
-        <w:ind w:left="720" w:right="0" w:hanging="360"/>
-        <w:jc w:val="left"/>
+        <w:ind w:left="1440" w:hanging="360"/>
         <w:rPr>
           <w:rFonts w:ascii="Calibri" w:cs="Calibri" w:eastAsia="Calibri" w:hAnsi="Calibri"/>
+          <w:sz w:val="22"/>
+          <w:szCs w:val="22"/>
+        </w:rPr>
+      </w:pPr>
+      <w:r>
+        <w:rPr>
           <w:b w:val="1"/>
-          <w:i w:val="0"/>
-          <w:smallCaps w:val="0"/>
-          <w:strike w:val="0"/>
-          <w:color w:val="000000"/>
-          <w:sz w:val="21"/>
-          <w:szCs w:val="21"/>
-          <w:u w:val="none"/>
-          <w:shd w:fill="auto" w:val="clear"/>
-          <w:vertAlign w:val="baseline"/>
-        </w:rPr>
-      </w:pPr>
-      <w:r>
+          <w:sz w:val="22"/>
+          <w:szCs w:val="22"/>
+          <w:rtl w:val="0"/>
+        </w:rPr>
+        <w:t xml:space="preserve">Topography</w:t>
+      </w:r>
+      <w:r>
+        <w:rPr>
+          <w:sz w:val="22"/>
+          <w:szCs w:val="22"/>
+          <w:rtl w:val="0"/>
+        </w:rPr>
+        <w:t xml:space="preserve">: air pressure and temperature drop with elevation;  climate of one side of a mountain chain can be dryer than the other because of the rain shadow effect</w:t>
+      </w:r>
+    </w:p>
+    <w:p>
+      <w:pPr>
+        <w:pageBreakBefore w:val="0"/>
+        <w:numPr>
+          <w:ilvl w:val="1"/>
+          <w:numId w:val="3"/>
+        </w:numPr>
+        <w:ind w:left="1440" w:hanging="360"/>
         <w:rPr>
           <w:rFonts w:ascii="Calibri" w:cs="Calibri" w:eastAsia="Calibri" w:hAnsi="Calibri"/>
+          <w:sz w:val="22"/>
+          <w:szCs w:val="22"/>
+        </w:rPr>
+      </w:pPr>
+      <w:r>
+        <w:rPr>
           <w:b w:val="1"/>
-          <w:i w:val="0"/>
-          <w:smallCaps w:val="0"/>
-          <w:strike w:val="0"/>
-          <w:color w:val="000000"/>
-          <w:sz w:val="21"/>
-          <w:szCs w:val="21"/>
-          <w:u w:val="none"/>
-          <w:shd w:fill="auto" w:val="clear"/>
-          <w:vertAlign w:val="baseline"/>
-          <w:rtl w:val="0"/>
-        </w:rPr>
-        <w:t xml:space="preserve">Engaging in Argument from Evidence</w:t>
-      </w:r>
-      <w:r>
+          <w:sz w:val="22"/>
+          <w:szCs w:val="22"/>
+          <w:rtl w:val="0"/>
+        </w:rPr>
+        <w:t xml:space="preserve">Atmospheric composition</w:t>
+      </w:r>
+      <w:r>
+        <w:rPr>
+          <w:sz w:val="22"/>
+          <w:szCs w:val="22"/>
+          <w:rtl w:val="0"/>
+        </w:rPr>
+        <w:t xml:space="preserve">: carbon dioxide absorbs thermal energy from the ground, keeping Earth warm</w:t>
+      </w:r>
+    </w:p>
+    <w:p>
+      <w:pPr>
+        <w:pageBreakBefore w:val="0"/>
+        <w:numPr>
+          <w:ilvl w:val="1"/>
+          <w:numId w:val="3"/>
+        </w:numPr>
+        <w:ind w:left="1440" w:hanging="360"/>
         <w:rPr>
           <w:rFonts w:ascii="Calibri" w:cs="Calibri" w:eastAsia="Calibri" w:hAnsi="Calibri"/>
-          <w:b w:val="0"/>
-          <w:i w:val="0"/>
-          <w:smallCaps w:val="0"/>
-          <w:strike w:val="0"/>
-          <w:color w:val="000000"/>
-          <w:sz w:val="21"/>
-          <w:szCs w:val="21"/>
-          <w:u w:val="none"/>
-          <w:shd w:fill="auto" w:val="clear"/>
-          <w:vertAlign w:val="baseline"/>
-          <w:rtl w:val="0"/>
-        </w:rPr>
-        <w:t xml:space="preserve"> predicting how weather or climate will change if different factors change</w:t>
-      </w:r>
-      <w:r>
-        <w:rPr>
-          <w:rtl w:val="0"/>
-        </w:rPr>
-      </w:r>
-    </w:p>
-    <w:p>
-      <w:pPr>
+          <w:sz w:val="22"/>
+          <w:szCs w:val="22"/>
+        </w:rPr>
+      </w:pPr>
+      <w:r>
+        <w:rPr>
+          <w:b w:val="1"/>
+          <w:sz w:val="22"/>
+          <w:szCs w:val="22"/>
+          <w:rtl w:val="0"/>
+        </w:rPr>
+        <w:t xml:space="preserve">Surface characteristics (albedo)</w:t>
+      </w:r>
+      <w:r>
+        <w:rPr>
+          <w:sz w:val="22"/>
+          <w:szCs w:val="22"/>
+          <w:rtl w:val="0"/>
+        </w:rPr>
+        <w:t xml:space="preserve">: bright surfaces reflect sunlight back to space; dark surfaces absorb sunlight and heat up</w:t>
+      </w:r>
+    </w:p>
+    <w:p>
+      <w:pPr>
+        <w:pageBreakBefore w:val="0"/>
+        <w:numPr>
+          <w:ilvl w:val="1"/>
+          <w:numId w:val="3"/>
+        </w:numPr>
+        <w:ind w:left="1440" w:hanging="360"/>
+        <w:rPr>
+          <w:rFonts w:ascii="Calibri" w:cs="Calibri" w:eastAsia="Calibri" w:hAnsi="Calibri"/>
+          <w:sz w:val="22"/>
+          <w:szCs w:val="22"/>
+        </w:rPr>
+      </w:pPr>
+      <w:r>
+        <w:rPr>
+          <w:b w:val="1"/>
+          <w:sz w:val="22"/>
+          <w:szCs w:val="22"/>
+          <w:rtl w:val="0"/>
+        </w:rPr>
+        <w:t xml:space="preserve">Living things</w:t>
+      </w:r>
+      <w:r>
+        <w:rPr>
+          <w:sz w:val="22"/>
+          <w:szCs w:val="22"/>
+          <w:rtl w:val="0"/>
+        </w:rPr>
+        <w:t xml:space="preserve">: vegetation absorbs sunlight and carbon dioxide, and releases oxygen and water back to the atmosphere; animals </w:t>
+      </w:r>
+    </w:p>
+    <w:p>
+      <w:pPr>
+        <w:pageBreakBefore w:val="0"/>
+        <w:numPr>
+          <w:ilvl w:val="1"/>
+          <w:numId w:val="3"/>
+        </w:numPr>
+        <w:ind w:left="1440" w:hanging="360"/>
+        <w:rPr>
+          <w:rFonts w:ascii="Calibri" w:cs="Calibri" w:eastAsia="Calibri" w:hAnsi="Calibri"/>
+          <w:sz w:val="22"/>
+          <w:szCs w:val="22"/>
+        </w:rPr>
+      </w:pPr>
+      <w:r>
+        <w:rPr>
+          <w:b w:val="1"/>
+          <w:sz w:val="22"/>
+          <w:szCs w:val="22"/>
+          <w:rtl w:val="0"/>
+        </w:rPr>
+        <w:t xml:space="preserve">Earth’s rotation</w:t>
+      </w:r>
+      <w:r>
+        <w:rPr>
+          <w:sz w:val="22"/>
+          <w:szCs w:val="22"/>
+          <w:rtl w:val="0"/>
+        </w:rPr>
+        <w:t xml:space="preserve">: Coriolis effect (NOTE: this effect occurs because masses of air and water maintain their original speed as they move from the equator to poles or poles to equator, not because Earth moves beneath the air and water)</w:t>
+      </w:r>
+      <w:r>
+        <w:rPr>
+          <w:rtl w:val="0"/>
+        </w:rPr>
+      </w:r>
+    </w:p>
+    <w:p>
+      <w:pPr>
+        <w:pageBreakBefore w:val="0"/>
         <w:widowControl w:val="1"/>
         <w:shd w:fill="ffffff" w:val="clear"/>
         <w:rPr>
@@ -3866,6 +3293,7 @@
     </w:p>
     <w:p>
       <w:pPr>
+        <w:pageBreakBefore w:val="0"/>
         <w:widowControl w:val="1"/>
         <w:shd w:fill="ffffff" w:val="clear"/>
         <w:rPr>
@@ -3923,7 +3351,9 @@
       </w:tblGrid>
       <w:tr>
         <w:trPr>
+          <w:cantSplit w:val="0"/>
           <w:trHeight w:val="1376" w:hRule="atLeast"/>
+          <w:tblHeader w:val="0"/>
         </w:trPr>
         <w:tc>
           <w:tcPr>
@@ -3931,6 +3361,7 @@
           </w:tcPr>
           <w:p>
             <w:pPr>
+              <w:pageBreakBefore w:val="0"/>
               <w:widowControl w:val="1"/>
               <w:rPr>
                 <w:rFonts w:ascii="Calibri" w:cs="Calibri" w:eastAsia="Calibri" w:hAnsi="Calibri"/>
@@ -3956,6 +3387,7 @@
           </w:p>
           <w:p>
             <w:pPr>
+              <w:pageBreakBefore w:val="0"/>
               <w:widowControl w:val="1"/>
               <w:spacing w:after="360" w:lineRule="auto"/>
               <w:rPr>
@@ -3981,6 +3413,7 @@
           </w:tcPr>
           <w:p>
             <w:pPr>
+              <w:pageBreakBefore w:val="0"/>
               <w:widowControl w:val="1"/>
               <w:rPr>
                 <w:rFonts w:ascii="Calibri" w:cs="Calibri" w:eastAsia="Calibri" w:hAnsi="Calibri"/>
@@ -4006,6 +3439,7 @@
           </w:p>
           <w:p>
             <w:pPr>
+              <w:pageBreakBefore w:val="0"/>
               <w:widowControl w:val="1"/>
               <w:spacing w:after="360" w:lineRule="auto"/>
               <w:rPr>
@@ -4031,6 +3465,7 @@
           </w:tcPr>
           <w:p>
             <w:pPr>
+              <w:pageBreakBefore w:val="0"/>
               <w:widowControl w:val="1"/>
               <w:rPr>
                 <w:rFonts w:ascii="Calibri" w:cs="Calibri" w:eastAsia="Calibri" w:hAnsi="Calibri"/>
@@ -4052,6 +3487,7 @@
           </w:p>
           <w:p>
             <w:pPr>
+              <w:pageBreakBefore w:val="0"/>
               <w:widowControl w:val="1"/>
               <w:rPr>
                 <w:rFonts w:ascii="Calibri" w:cs="Calibri" w:eastAsia="Calibri" w:hAnsi="Calibri"/>
@@ -4082,6 +3518,7 @@
           </w:tcPr>
           <w:p>
             <w:pPr>
+              <w:pageBreakBefore w:val="0"/>
               <w:widowControl w:val="1"/>
               <w:rPr>
                 <w:rFonts w:ascii="Calibri" w:cs="Calibri" w:eastAsia="Calibri" w:hAnsi="Calibri"/>
@@ -4107,6 +3544,7 @@
           </w:p>
           <w:p>
             <w:pPr>
+              <w:pageBreakBefore w:val="0"/>
               <w:widowControl w:val="1"/>
               <w:spacing w:after="360" w:lineRule="auto"/>
               <w:rPr>
@@ -4117,36 +3555,45 @@
             </w:pPr>
             <w:r>
               <w:rPr>
-                <w:rFonts w:ascii="Calibri" w:cs="Calibri" w:eastAsia="Calibri" w:hAnsi="Calibri"/>
-                <w:sz w:val="21"/>
-                <w:szCs w:val="21"/>
-                <w:rtl w:val="0"/>
-              </w:rPr>
-              <w:t xml:space="preserve">You don’t need to go into this much depth  (but it is ok to go this far if it makes sense to do so . . .)</w:t>
+                <w:sz w:val="21"/>
+                <w:szCs w:val="21"/>
+                <w:rtl w:val="0"/>
+              </w:rPr>
+              <w:t xml:space="preserve">DO NOT INCLUDE</w:t>
+            </w:r>
+            <w:r>
+              <w:rPr>
+                <w:rtl w:val="0"/>
+              </w:rPr>
             </w:r>
           </w:p>
         </w:tc>
       </w:tr>
       <w:tr>
+        <w:trPr>
+          <w:cantSplit w:val="0"/>
+          <w:tblHeader w:val="0"/>
+        </w:trPr>
         <w:tc>
           <w:tcPr>
             <w:shd w:fill="ffffff" w:val="clear"/>
           </w:tcPr>
           <w:p>
             <w:pPr>
+              <w:pageBreakBefore w:val="0"/>
               <w:rPr>
                 <w:rFonts w:ascii="Calibri" w:cs="Calibri" w:eastAsia="Calibri" w:hAnsi="Calibri"/>
-                <w:color w:val="595959"/>
-                <w:sz w:val="22"/>
-                <w:szCs w:val="22"/>
+                <w:color w:val="cccccc"/>
+                <w:sz w:val="18"/>
+                <w:szCs w:val="18"/>
               </w:rPr>
             </w:pPr>
             <w:r>
               <w:rPr>
                 <w:rFonts w:ascii="Calibri" w:cs="Calibri" w:eastAsia="Calibri" w:hAnsi="Calibri"/>
-                <w:color w:val="595959"/>
-                <w:sz w:val="22"/>
-                <w:szCs w:val="22"/>
+                <w:color w:val="cccccc"/>
+                <w:sz w:val="18"/>
+                <w:szCs w:val="18"/>
                 <w:rtl w:val="0"/>
               </w:rPr>
               <w:t xml:space="preserve">• Sunlight warms Earth’s surface. (K-PS3-1),(K-PS3-2)</w:t>
@@ -4154,34 +3601,36 @@
           </w:p>
           <w:p>
             <w:pPr>
+              <w:pageBreakBefore w:val="0"/>
               <w:rPr>
                 <w:rFonts w:ascii="Calibri" w:cs="Calibri" w:eastAsia="Calibri" w:hAnsi="Calibri"/>
-                <w:color w:val="595959"/>
-                <w:sz w:val="22"/>
-                <w:szCs w:val="22"/>
-              </w:rPr>
-            </w:pPr>
-            <w:r>
-              <w:rPr>
-                <w:rtl w:val="0"/>
-              </w:rPr>
-            </w:r>
-          </w:p>
-          <w:p>
-            <w:pPr>
+                <w:color w:val="cccccc"/>
+                <w:sz w:val="18"/>
+                <w:szCs w:val="18"/>
+              </w:rPr>
+            </w:pPr>
+            <w:r>
+              <w:rPr>
+                <w:rtl w:val="0"/>
+              </w:rPr>
+            </w:r>
+          </w:p>
+          <w:p>
+            <w:pPr>
+              <w:pageBreakBefore w:val="0"/>
               <w:rPr>
                 <w:rFonts w:ascii="Calibri" w:cs="Calibri" w:eastAsia="Calibri" w:hAnsi="Calibri"/>
-                <w:color w:val="595959"/>
-                <w:sz w:val="22"/>
-                <w:szCs w:val="22"/>
+                <w:color w:val="cccccc"/>
+                <w:sz w:val="18"/>
+                <w:szCs w:val="18"/>
               </w:rPr>
             </w:pPr>
             <w:r>
               <w:rPr>
                 <w:rFonts w:ascii="Calibri" w:cs="Calibri" w:eastAsia="Calibri" w:hAnsi="Calibri"/>
-                <w:color w:val="595959"/>
-                <w:sz w:val="22"/>
-                <w:szCs w:val="22"/>
+                <w:color w:val="cccccc"/>
+                <w:sz w:val="18"/>
+                <w:szCs w:val="18"/>
                 <w:rtl w:val="0"/>
               </w:rPr>
               <w:t xml:space="preserve">• Weather is the combination of sunlight, wind, snow or rain, and temperature in a particular region at a particular time. People measure these conditions to describe and record the weather and to notice patterns over time. (K-ESS2-1)</w:t>
@@ -4189,6 +3638,7 @@
           </w:p>
           <w:p>
             <w:pPr>
+              <w:pageBreakBefore w:val="0"/>
               <w:rPr>
                 <w:rFonts w:ascii="Calibri" w:cs="Calibri" w:eastAsia="Calibri" w:hAnsi="Calibri"/>
                 <w:color w:val="595959"/>
@@ -4210,19 +3660,20 @@
           </w:tcPr>
           <w:p>
             <w:pPr>
+              <w:pageBreakBefore w:val="0"/>
               <w:rPr>
                 <w:rFonts w:ascii="Calibri" w:cs="Calibri" w:eastAsia="Calibri" w:hAnsi="Calibri"/>
-                <w:color w:val="595959"/>
-                <w:sz w:val="22"/>
-                <w:szCs w:val="22"/>
+                <w:color w:val="b7b7b7"/>
+                <w:sz w:val="20"/>
+                <w:szCs w:val="20"/>
               </w:rPr>
             </w:pPr>
             <w:r>
               <w:rPr>
                 <w:rFonts w:ascii="Calibri" w:cs="Calibri" w:eastAsia="Calibri" w:hAnsi="Calibri"/>
-                <w:color w:val="595959"/>
-                <w:sz w:val="22"/>
-                <w:szCs w:val="22"/>
+                <w:color w:val="b7b7b7"/>
+                <w:sz w:val="20"/>
+                <w:szCs w:val="20"/>
                 <w:rtl w:val="0"/>
               </w:rPr>
               <w:t xml:space="preserve">• Scientists record patterns of the weather across different times and areas so that they can make predictions about what kind of weather might happen next. (3-ESS2-1)</w:t>
@@ -4230,51 +3681,41 @@
           </w:p>
           <w:p>
             <w:pPr>
+              <w:pageBreakBefore w:val="0"/>
               <w:rPr>
                 <w:rFonts w:ascii="Calibri" w:cs="Calibri" w:eastAsia="Calibri" w:hAnsi="Calibri"/>
-                <w:color w:val="595959"/>
-                <w:sz w:val="22"/>
-                <w:szCs w:val="22"/>
-              </w:rPr>
-            </w:pPr>
-            <w:r>
-              <w:rPr>
-                <w:rtl w:val="0"/>
-              </w:rPr>
-            </w:r>
-          </w:p>
-          <w:p>
-            <w:pPr>
+                <w:color w:val="b7b7b7"/>
+                <w:sz w:val="20"/>
+                <w:szCs w:val="20"/>
+              </w:rPr>
+            </w:pPr>
+            <w:r>
+              <w:rPr>
+                <w:rtl w:val="0"/>
+              </w:rPr>
+            </w:r>
+          </w:p>
+          <w:p>
+            <w:pPr>
+              <w:pageBreakBefore w:val="0"/>
               <w:rPr>
                 <w:rFonts w:ascii="Calibri" w:cs="Calibri" w:eastAsia="Calibri" w:hAnsi="Calibri"/>
-                <w:color w:val="595959"/>
-                <w:sz w:val="22"/>
-                <w:szCs w:val="22"/>
+                <w:color w:val="b7b7b7"/>
+                <w:sz w:val="20"/>
+                <w:szCs w:val="20"/>
+                <w:highlight w:val="cyan"/>
               </w:rPr>
             </w:pPr>
             <w:r>
               <w:rPr>
                 <w:rFonts w:ascii="Calibri" w:cs="Calibri" w:eastAsia="Calibri" w:hAnsi="Calibri"/>
-                <w:color w:val="595959"/>
-                <w:sz w:val="22"/>
-                <w:szCs w:val="22"/>
+                <w:color w:val="b7b7b7"/>
+                <w:sz w:val="20"/>
+                <w:szCs w:val="20"/>
                 <w:rtl w:val="0"/>
               </w:rPr>
               <w:t xml:space="preserve">• Climate describes a range of an area's typical weather conditions and the extent to which those conditions vary over years. (3-ESS2-2)</w:t>
             </w:r>
-          </w:p>
-          <w:p>
-            <w:pPr>
-              <w:widowControl w:val="1"/>
-              <w:spacing w:after="360" w:lineRule="auto"/>
-              <w:rPr>
-                <w:rFonts w:ascii="Calibri" w:cs="Calibri" w:eastAsia="Calibri" w:hAnsi="Calibri"/>
-                <w:color w:val="595959"/>
-                <w:sz w:val="21"/>
-                <w:szCs w:val="21"/>
-                <w:highlight w:val="cyan"/>
-              </w:rPr>
-            </w:pPr>
             <w:r>
               <w:rPr>
                 <w:rtl w:val="0"/>
@@ -4288,34 +3729,25 @@
           </w:tcPr>
           <w:p>
             <w:pPr>
+              <w:pageBreakBefore w:val="0"/>
+              <w:rPr>
+                <w:rFonts w:ascii="Calibri" w:cs="Calibri" w:eastAsia="Calibri" w:hAnsi="Calibri"/>
+                <w:color w:val="575757"/>
+                <w:sz w:val="21"/>
+                <w:szCs w:val="21"/>
+                <w:highlight w:val="cyan"/>
+              </w:rPr>
+            </w:pPr>
+            <w:r>
               <w:rPr>
                 <w:rFonts w:ascii="Calibri" w:cs="Calibri" w:eastAsia="Calibri" w:hAnsi="Calibri"/>
                 <w:color w:val="000000"/>
                 <w:sz w:val="22"/>
                 <w:szCs w:val="22"/>
-              </w:rPr>
-            </w:pPr>
-            <w:r>
-              <w:rPr>
-                <w:rFonts w:ascii="Calibri" w:cs="Calibri" w:eastAsia="Calibri" w:hAnsi="Calibri"/>
-                <w:color w:val="000000"/>
-                <w:sz w:val="22"/>
-                <w:szCs w:val="22"/>
                 <w:rtl w:val="0"/>
               </w:rPr>
               <w:t xml:space="preserve">• Weather and climate are influenced by interactions involving sunlight, the ocean, the atmosphere, ice, landforms, and living things. These interactions vary with latitude, altitude, and local and regional geography, all of which can affect oceanic and atmospheric flow patterns. (MS-ESS2-6)</w:t>
             </w:r>
-          </w:p>
-          <w:p>
-            <w:pPr>
-              <w:rPr>
-                <w:rFonts w:ascii="Calibri" w:cs="Calibri" w:eastAsia="Calibri" w:hAnsi="Calibri"/>
-                <w:color w:val="575757"/>
-                <w:sz w:val="21"/>
-                <w:szCs w:val="21"/>
-                <w:highlight w:val="cyan"/>
-              </w:rPr>
-            </w:pPr>
             <w:r>
               <w:rPr>
                 <w:rtl w:val="0"/>
@@ -4329,45 +3761,58 @@
           </w:tcPr>
           <w:p>
             <w:pPr>
+              <w:pageBreakBefore w:val="0"/>
               <w:rPr>
                 <w:rFonts w:ascii="Calibri" w:cs="Calibri" w:eastAsia="Calibri" w:hAnsi="Calibri"/>
-                <w:color w:val="595959"/>
-                <w:sz w:val="22"/>
-                <w:szCs w:val="22"/>
+                <w:color w:val="cccccc"/>
+                <w:sz w:val="16"/>
+                <w:szCs w:val="16"/>
                 <w:highlight w:val="cyan"/>
               </w:rPr>
             </w:pPr>
             <w:r>
               <w:rPr>
                 <w:rFonts w:ascii="Calibri" w:cs="Calibri" w:eastAsia="Calibri" w:hAnsi="Calibri"/>
-                <w:color w:val="595959"/>
-                <w:sz w:val="22"/>
-                <w:szCs w:val="22"/>
-                <w:rtl w:val="0"/>
-              </w:rPr>
-              <w:t xml:space="preserve">• The foundation for Earth’s global climate systems is the electromagnetic radiation from the sun, as well as its reflection, absorption, storage, and redistribution among the atmosphere, ocean, and land systems, and this energy’s re-radiation into space. (HS-ESS2-4)</w:t>
-            </w:r>
-            <w:r>
-              <w:rPr>
-                <w:rtl w:val="0"/>
-              </w:rPr>
-            </w:r>
-          </w:p>
-          <w:p>
-            <w:pPr>
+                <w:color w:val="d9d9d9"/>
+                <w:sz w:val="16"/>
+                <w:szCs w:val="16"/>
+                <w:highlight w:val="white"/>
+                <w:rtl w:val="0"/>
+              </w:rPr>
+              <w:t xml:space="preserve">• The foundation for Earth’s global climate systems is the electromagnetic radiation from the sun, as well as its reflection, absorption, storage, and redistribution among the atmosphere, ocean, and land systems, and this energy’s re-ra</w:t>
+            </w:r>
+            <w:r>
               <w:rPr>
                 <w:rFonts w:ascii="Calibri" w:cs="Calibri" w:eastAsia="Calibri" w:hAnsi="Calibri"/>
-                <w:color w:val="595959"/>
-                <w:sz w:val="22"/>
-                <w:szCs w:val="22"/>
-              </w:rPr>
-            </w:pPr>
-            <w:r>
+                <w:color w:val="cccccc"/>
+                <w:sz w:val="16"/>
+                <w:szCs w:val="16"/>
+                <w:rtl w:val="0"/>
+              </w:rPr>
+              <w:t xml:space="preserve">diation into space. (HS-ESS2-4)</w:t>
+            </w:r>
+            <w:r>
+              <w:rPr>
+                <w:rtl w:val="0"/>
+              </w:rPr>
+            </w:r>
+          </w:p>
+          <w:p>
+            <w:pPr>
+              <w:pageBreakBefore w:val="0"/>
               <w:rPr>
                 <w:rFonts w:ascii="Calibri" w:cs="Calibri" w:eastAsia="Calibri" w:hAnsi="Calibri"/>
-                <w:color w:val="595959"/>
-                <w:sz w:val="22"/>
-                <w:szCs w:val="22"/>
+                <w:color w:val="cccccc"/>
+                <w:sz w:val="16"/>
+                <w:szCs w:val="16"/>
+              </w:rPr>
+            </w:pPr>
+            <w:r>
+              <w:rPr>
+                <w:rFonts w:ascii="Calibri" w:cs="Calibri" w:eastAsia="Calibri" w:hAnsi="Calibri"/>
+                <w:color w:val="cccccc"/>
+                <w:sz w:val="16"/>
+                <w:szCs w:val="16"/>
                 <w:rtl w:val="0"/>
               </w:rPr>
               <w:t xml:space="preserve">• Gradual atmospheric changes were due to plants and other organisms that captured carbon dioxide and released oxygen. (HS-ESS2-6),(HS-ESS2-7)</w:t>
@@ -4375,42 +3820,7 @@
           </w:p>
           <w:p>
             <w:pPr>
-              <w:rPr>
-                <w:rFonts w:ascii="Calibri" w:cs="Calibri" w:eastAsia="Calibri" w:hAnsi="Calibri"/>
-                <w:color w:val="595959"/>
-                <w:sz w:val="22"/>
-                <w:szCs w:val="22"/>
-              </w:rPr>
-            </w:pPr>
-            <w:r>
-              <w:rPr>
-                <w:rFonts w:ascii="Calibri" w:cs="Calibri" w:eastAsia="Calibri" w:hAnsi="Calibri"/>
-                <w:color w:val="595959"/>
-                <w:sz w:val="22"/>
-                <w:szCs w:val="22"/>
-                <w:rtl w:val="0"/>
-              </w:rPr>
-              <w:t xml:space="preserve">• Changes in the atmosphere due to human activity have increased carbon dioxide concentrations and thus affect climate. (HS-ESS2-6),(HS-ESS2-4)</w:t>
-            </w:r>
-          </w:p>
-          <w:p>
-            <w:pPr>
-              <w:rPr>
-                <w:rFonts w:ascii="Calibri" w:cs="Calibri" w:eastAsia="Calibri" w:hAnsi="Calibri"/>
-                <w:color w:val="595959"/>
-                <w:sz w:val="22"/>
-                <w:szCs w:val="22"/>
-                <w:highlight w:val="cyan"/>
-              </w:rPr>
-            </w:pPr>
-            <w:r>
-              <w:rPr>
-                <w:rtl w:val="0"/>
-              </w:rPr>
-            </w:r>
-          </w:p>
-          <w:p>
-            <w:pPr>
+              <w:pageBreakBefore w:val="0"/>
               <w:rPr>
                 <w:rFonts w:ascii="Calibri" w:cs="Calibri" w:eastAsia="Calibri" w:hAnsi="Calibri"/>
                 <w:color w:val="575757"/>
@@ -4419,6 +3829,16 @@
                 <w:highlight w:val="cyan"/>
               </w:rPr>
             </w:pPr>
+            <w:r>
+              <w:rPr>
+                <w:rFonts w:ascii="Calibri" w:cs="Calibri" w:eastAsia="Calibri" w:hAnsi="Calibri"/>
+                <w:color w:val="cccccc"/>
+                <w:sz w:val="16"/>
+                <w:szCs w:val="16"/>
+                <w:rtl w:val="0"/>
+              </w:rPr>
+              <w:t xml:space="preserve">• Changes in the atmosphere due to human activity have increased carbon dioxide concentrations and thus affect climate. (HS-ESS2-6),(HS-ESS2-4)</w:t>
+            </w:r>
             <w:r>
               <w:rPr>
                 <w:rtl w:val="0"/>
@@ -4430,9 +3850,9 @@
     </w:tbl>
     <w:p>
       <w:pPr>
+        <w:pageBreakBefore w:val="0"/>
         <w:widowControl w:val="1"/>
         <w:rPr>
-          <w:rFonts w:ascii="Calibri" w:cs="Calibri" w:eastAsia="Calibri" w:hAnsi="Calibri"/>
           <w:sz w:val="22"/>
           <w:szCs w:val="22"/>
           <w:highlight w:val="cyan"/>
@@ -4446,59 +3866,23 @@
     </w:p>
     <w:p>
       <w:pPr>
+        <w:pageBreakBefore w:val="0"/>
         <w:widowControl w:val="1"/>
-        <w:shd w:fill="ffffff" w:val="clear"/>
-        <w:rPr>
-          <w:rFonts w:ascii="Calibri" w:cs="Calibri" w:eastAsia="Calibri" w:hAnsi="Calibri"/>
-          <w:color w:val="575757"/>
-          <w:sz w:val="21"/>
-          <w:szCs w:val="21"/>
-          <w:highlight w:val="cyan"/>
-        </w:rPr>
-      </w:pPr>
-      <w:r>
-        <w:rPr>
-          <w:rtl w:val="0"/>
-        </w:rPr>
-      </w:r>
-    </w:p>
-    <w:p>
-      <w:pPr>
-        <w:widowControl w:val="1"/>
-        <w:shd w:fill="ffffff" w:val="clear"/>
         <w:rPr>
           <w:rFonts w:ascii="Calibri" w:cs="Calibri" w:eastAsia="Calibri" w:hAnsi="Calibri"/>
           <w:b w:val="1"/>
           <w:color w:val="575757"/>
           <w:sz w:val="21"/>
           <w:szCs w:val="21"/>
-          <w:highlight w:val="cyan"/>
-        </w:rPr>
-      </w:pPr>
-      <w:r>
-        <w:rPr>
-          <w:rtl w:val="0"/>
-        </w:rPr>
-      </w:r>
-    </w:p>
-    <w:p>
-      <w:pPr>
-        <w:widowControl w:val="1"/>
+        </w:rPr>
+      </w:pPr>
+      <w:r>
         <w:rPr>
           <w:rFonts w:ascii="Calibri" w:cs="Calibri" w:eastAsia="Calibri" w:hAnsi="Calibri"/>
           <w:b w:val="1"/>
           <w:color w:val="575757"/>
           <w:sz w:val="21"/>
           <w:szCs w:val="21"/>
-        </w:rPr>
-      </w:pPr>
-      <w:r>
-        <w:rPr>
-          <w:rFonts w:ascii="Calibri" w:cs="Calibri" w:eastAsia="Calibri" w:hAnsi="Calibri"/>
-          <w:b w:val="1"/>
-          <w:color w:val="575757"/>
-          <w:sz w:val="21"/>
-          <w:szCs w:val="21"/>
           <w:rtl w:val="0"/>
         </w:rPr>
         <w:t xml:space="preserve">Middle School Level Resources:</w:t>
@@ -4506,6 +3890,7 @@
     </w:p>
     <w:p>
       <w:pPr>
+        <w:pageBreakBefore w:val="0"/>
         <w:widowControl w:val="1"/>
         <w:rPr>
           <w:rFonts w:ascii="Calibri" w:cs="Calibri" w:eastAsia="Calibri" w:hAnsi="Calibri"/>
@@ -4527,6 +3912,7 @@
     </w:p>
     <w:p>
       <w:pPr>
+        <w:pageBreakBefore w:val="0"/>
         <w:widowControl w:val="1"/>
         <w:rPr>
           <w:rFonts w:ascii="Calibri" w:cs="Calibri" w:eastAsia="Calibri" w:hAnsi="Calibri"/>
@@ -4550,10 +3936,11 @@
       <w:pPr>
         <w:keepNext w:val="0"/>
         <w:keepLines w:val="0"/>
+        <w:pageBreakBefore w:val="0"/>
         <w:widowControl w:val="1"/>
         <w:numPr>
           <w:ilvl w:val="0"/>
-          <w:numId w:val="1"/>
+          <w:numId w:val="2"/>
         </w:numPr>
         <w:pBdr>
           <w:top w:space="0" w:sz="0" w:val="nil"/>
@@ -4662,10 +4049,11 @@
       <w:pPr>
         <w:keepNext w:val="0"/>
         <w:keepLines w:val="0"/>
+        <w:pageBreakBefore w:val="0"/>
         <w:widowControl w:val="1"/>
         <w:numPr>
           <w:ilvl w:val="1"/>
-          <w:numId w:val="1"/>
+          <w:numId w:val="2"/>
         </w:numPr>
         <w:pBdr>
           <w:top w:space="0" w:sz="0" w:val="nil"/>
@@ -4707,85 +4095,9 @@
           <w:vertAlign w:val="baseline"/>
           <w:rtl w:val="0"/>
         </w:rPr>
-        <w:t xml:space="preserve">Weather: </w:t>
+        <w:t xml:space="preserve">Climate and Its Causes: </w:t>
       </w:r>
       <w:hyperlink r:id="rId13">
-        <w:r>
-          <w:rPr>
-            <w:rFonts w:ascii="Calibri" w:cs="Calibri" w:eastAsia="Calibri" w:hAnsi="Calibri"/>
-            <w:b w:val="0"/>
-            <w:i w:val="0"/>
-            <w:smallCaps w:val="0"/>
-            <w:strike w:val="0"/>
-            <w:color w:val="0563c1"/>
-            <w:sz w:val="21"/>
-            <w:szCs w:val="21"/>
-            <w:u w:val="single"/>
-            <w:shd w:fill="auto" w:val="clear"/>
-            <w:vertAlign w:val="baseline"/>
-            <w:rtl w:val="0"/>
-          </w:rPr>
-          <w:t xml:space="preserve">http://www.ck12.org/book/CK-12-Earth-Science-For-Middle-School/section/16.0/</w:t>
-        </w:r>
-      </w:hyperlink>
-      <w:r>
-        <w:rPr>
-          <w:rtl w:val="0"/>
-        </w:rPr>
-      </w:r>
-    </w:p>
-    <w:p>
-      <w:pPr>
-        <w:keepNext w:val="0"/>
-        <w:keepLines w:val="0"/>
-        <w:widowControl w:val="1"/>
-        <w:numPr>
-          <w:ilvl w:val="1"/>
-          <w:numId w:val="1"/>
-        </w:numPr>
-        <w:pBdr>
-          <w:top w:space="0" w:sz="0" w:val="nil"/>
-          <w:left w:space="0" w:sz="0" w:val="nil"/>
-          <w:bottom w:space="0" w:sz="0" w:val="nil"/>
-          <w:right w:space="0" w:sz="0" w:val="nil"/>
-          <w:between w:space="0" w:sz="0" w:val="nil"/>
-        </w:pBdr>
-        <w:shd w:fill="auto" w:val="clear"/>
-        <w:spacing w:after="0" w:before="0" w:line="240" w:lineRule="auto"/>
-        <w:ind w:left="1440" w:right="0" w:hanging="360"/>
-        <w:jc w:val="left"/>
-        <w:rPr>
-          <w:rFonts w:ascii="Calibri" w:cs="Calibri" w:eastAsia="Calibri" w:hAnsi="Calibri"/>
-          <w:b w:val="0"/>
-          <w:i w:val="0"/>
-          <w:smallCaps w:val="0"/>
-          <w:strike w:val="0"/>
-          <w:color w:val="575757"/>
-          <w:sz w:val="21"/>
-          <w:szCs w:val="21"/>
-          <w:u w:val="none"/>
-          <w:shd w:fill="auto" w:val="clear"/>
-          <w:vertAlign w:val="baseline"/>
-        </w:rPr>
-      </w:pPr>
-      <w:r>
-        <w:rPr>
-          <w:rFonts w:ascii="Calibri" w:cs="Calibri" w:eastAsia="Calibri" w:hAnsi="Calibri"/>
-          <w:b w:val="0"/>
-          <w:i w:val="0"/>
-          <w:smallCaps w:val="0"/>
-          <w:strike w:val="0"/>
-          <w:color w:val="575757"/>
-          <w:sz w:val="21"/>
-          <w:szCs w:val="21"/>
-          <w:u w:val="none"/>
-          <w:shd w:fill="auto" w:val="clear"/>
-          <w:vertAlign w:val="baseline"/>
-          <w:rtl w:val="0"/>
-        </w:rPr>
-        <w:t xml:space="preserve">Climate and Its Causes: </w:t>
-      </w:r>
-      <w:hyperlink r:id="rId14">
         <w:r>
           <w:rPr>
             <w:rFonts w:ascii="Calibri" w:cs="Calibri" w:eastAsia="Calibri" w:hAnsi="Calibri"/>
@@ -4814,310 +4126,7 @@
       <w:pPr>
         <w:keepNext w:val="0"/>
         <w:keepLines w:val="0"/>
-        <w:widowControl w:val="1"/>
-        <w:numPr>
-          <w:ilvl w:val="1"/>
-          <w:numId w:val="1"/>
-        </w:numPr>
-        <w:pBdr>
-          <w:top w:space="0" w:sz="0" w:val="nil"/>
-          <w:left w:space="0" w:sz="0" w:val="nil"/>
-          <w:bottom w:space="0" w:sz="0" w:val="nil"/>
-          <w:right w:space="0" w:sz="0" w:val="nil"/>
-          <w:between w:space="0" w:sz="0" w:val="nil"/>
-        </w:pBdr>
-        <w:shd w:fill="auto" w:val="clear"/>
-        <w:spacing w:after="0" w:before="0" w:line="240" w:lineRule="auto"/>
-        <w:ind w:left="1440" w:right="0" w:hanging="360"/>
-        <w:jc w:val="left"/>
-        <w:rPr>
-          <w:rFonts w:ascii="Calibri" w:cs="Calibri" w:eastAsia="Calibri" w:hAnsi="Calibri"/>
-          <w:b w:val="0"/>
-          <w:i w:val="0"/>
-          <w:smallCaps w:val="0"/>
-          <w:strike w:val="0"/>
-          <w:color w:val="575757"/>
-          <w:sz w:val="21"/>
-          <w:szCs w:val="21"/>
-          <w:u w:val="none"/>
-          <w:shd w:fill="auto" w:val="clear"/>
-          <w:vertAlign w:val="baseline"/>
-        </w:rPr>
-      </w:pPr>
-      <w:r>
-        <w:rPr>
-          <w:rFonts w:ascii="Calibri" w:cs="Calibri" w:eastAsia="Calibri" w:hAnsi="Calibri"/>
-          <w:b w:val="0"/>
-          <w:i w:val="0"/>
-          <w:smallCaps w:val="0"/>
-          <w:strike w:val="0"/>
-          <w:color w:val="575757"/>
-          <w:sz w:val="21"/>
-          <w:szCs w:val="21"/>
-          <w:u w:val="none"/>
-          <w:shd w:fill="auto" w:val="clear"/>
-          <w:vertAlign w:val="baseline"/>
-          <w:rtl w:val="0"/>
-        </w:rPr>
-        <w:t xml:space="preserve">Air Movement: </w:t>
-      </w:r>
-      <w:hyperlink r:id="rId15">
-        <w:r>
-          <w:rPr>
-            <w:rFonts w:ascii="Calibri" w:cs="Calibri" w:eastAsia="Calibri" w:hAnsi="Calibri"/>
-            <w:b w:val="0"/>
-            <w:i w:val="0"/>
-            <w:smallCaps w:val="0"/>
-            <w:strike w:val="0"/>
-            <w:color w:val="0563c1"/>
-            <w:sz w:val="21"/>
-            <w:szCs w:val="21"/>
-            <w:u w:val="single"/>
-            <w:shd w:fill="auto" w:val="clear"/>
-            <w:vertAlign w:val="baseline"/>
-            <w:rtl w:val="0"/>
-          </w:rPr>
-          <w:t xml:space="preserve">http://www.ck12.org/book/CK-12-Earth-Science-For-Middle-School/section/15.4/</w:t>
-        </w:r>
-      </w:hyperlink>
-      <w:r>
-        <w:rPr>
-          <w:rtl w:val="0"/>
-        </w:rPr>
-      </w:r>
-    </w:p>
-    <w:p>
-      <w:pPr>
-        <w:keepNext w:val="0"/>
-        <w:keepLines w:val="0"/>
-        <w:widowControl w:val="1"/>
-        <w:numPr>
-          <w:ilvl w:val="1"/>
-          <w:numId w:val="1"/>
-        </w:numPr>
-        <w:pBdr>
-          <w:top w:space="0" w:sz="0" w:val="nil"/>
-          <w:left w:space="0" w:sz="0" w:val="nil"/>
-          <w:bottom w:space="0" w:sz="0" w:val="nil"/>
-          <w:right w:space="0" w:sz="0" w:val="nil"/>
-          <w:between w:space="0" w:sz="0" w:val="nil"/>
-        </w:pBdr>
-        <w:shd w:fill="auto" w:val="clear"/>
-        <w:spacing w:after="0" w:before="0" w:line="240" w:lineRule="auto"/>
-        <w:ind w:left="1440" w:right="0" w:hanging="360"/>
-        <w:jc w:val="left"/>
-        <w:rPr>
-          <w:rFonts w:ascii="Calibri" w:cs="Calibri" w:eastAsia="Calibri" w:hAnsi="Calibri"/>
-          <w:b w:val="0"/>
-          <w:i w:val="0"/>
-          <w:smallCaps w:val="0"/>
-          <w:strike w:val="0"/>
-          <w:color w:val="575757"/>
-          <w:sz w:val="21"/>
-          <w:szCs w:val="21"/>
-          <w:u w:val="none"/>
-          <w:shd w:fill="auto" w:val="clear"/>
-          <w:vertAlign w:val="baseline"/>
-        </w:rPr>
-      </w:pPr>
-      <w:r>
-        <w:rPr>
-          <w:rFonts w:ascii="Calibri" w:cs="Calibri" w:eastAsia="Calibri" w:hAnsi="Calibri"/>
-          <w:b w:val="0"/>
-          <w:i w:val="0"/>
-          <w:smallCaps w:val="0"/>
-          <w:strike w:val="0"/>
-          <w:color w:val="575757"/>
-          <w:sz w:val="21"/>
-          <w:szCs w:val="21"/>
-          <w:u w:val="none"/>
-          <w:shd w:fill="auto" w:val="clear"/>
-          <w:vertAlign w:val="baseline"/>
-          <w:rtl w:val="0"/>
-        </w:rPr>
-        <w:t xml:space="preserve">Ocean Currents: </w:t>
-      </w:r>
-      <w:hyperlink r:id="rId16">
-        <w:r>
-          <w:rPr>
-            <w:rFonts w:ascii="Calibri" w:cs="Calibri" w:eastAsia="Calibri" w:hAnsi="Calibri"/>
-            <w:b w:val="0"/>
-            <w:i w:val="0"/>
-            <w:smallCaps w:val="0"/>
-            <w:strike w:val="0"/>
-            <w:color w:val="0563c1"/>
-            <w:sz w:val="21"/>
-            <w:szCs w:val="21"/>
-            <w:u w:val="single"/>
-            <w:shd w:fill="auto" w:val="clear"/>
-            <w:vertAlign w:val="baseline"/>
-            <w:rtl w:val="0"/>
-          </w:rPr>
-          <w:t xml:space="preserve">http://www.ck12.org/book/CK-12-Earth-Science-For-Middle-School/section/14.2/</w:t>
-        </w:r>
-      </w:hyperlink>
-      <w:r>
-        <w:rPr>
-          <w:rtl w:val="0"/>
-        </w:rPr>
-      </w:r>
-    </w:p>
-    <w:p>
-      <w:pPr>
-        <w:keepNext w:val="0"/>
-        <w:keepLines w:val="0"/>
-        <w:widowControl w:val="1"/>
-        <w:numPr>
-          <w:ilvl w:val="1"/>
-          <w:numId w:val="1"/>
-        </w:numPr>
-        <w:pBdr>
-          <w:top w:space="0" w:sz="0" w:val="nil"/>
-          <w:left w:space="0" w:sz="0" w:val="nil"/>
-          <w:bottom w:space="0" w:sz="0" w:val="nil"/>
-          <w:right w:space="0" w:sz="0" w:val="nil"/>
-          <w:between w:space="0" w:sz="0" w:val="nil"/>
-        </w:pBdr>
-        <w:shd w:fill="auto" w:val="clear"/>
-        <w:spacing w:after="0" w:before="0" w:line="240" w:lineRule="auto"/>
-        <w:ind w:left="1440" w:right="0" w:hanging="360"/>
-        <w:jc w:val="left"/>
-        <w:rPr>
-          <w:rFonts w:ascii="Calibri" w:cs="Calibri" w:eastAsia="Calibri" w:hAnsi="Calibri"/>
-          <w:b w:val="0"/>
-          <w:i w:val="0"/>
-          <w:smallCaps w:val="0"/>
-          <w:strike w:val="0"/>
-          <w:color w:val="575757"/>
-          <w:sz w:val="21"/>
-          <w:szCs w:val="21"/>
-          <w:u w:val="none"/>
-          <w:shd w:fill="auto" w:val="clear"/>
-          <w:vertAlign w:val="baseline"/>
-        </w:rPr>
-      </w:pPr>
-      <w:r>
-        <w:rPr>
-          <w:rFonts w:ascii="Calibri" w:cs="Calibri" w:eastAsia="Calibri" w:hAnsi="Calibri"/>
-          <w:b w:val="0"/>
-          <w:i w:val="0"/>
-          <w:smallCaps w:val="0"/>
-          <w:strike w:val="0"/>
-          <w:color w:val="575757"/>
-          <w:sz w:val="21"/>
-          <w:szCs w:val="21"/>
-          <w:u w:val="none"/>
-          <w:shd w:fill="auto" w:val="clear"/>
-          <w:vertAlign w:val="baseline"/>
-          <w:rtl w:val="0"/>
-        </w:rPr>
-        <w:t xml:space="preserve">The Water Cycle: </w:t>
-      </w:r>
-      <w:hyperlink r:id="rId17">
-        <w:r>
-          <w:rPr>
-            <w:rFonts w:ascii="Calibri" w:cs="Calibri" w:eastAsia="Calibri" w:hAnsi="Calibri"/>
-            <w:b w:val="0"/>
-            <w:i w:val="0"/>
-            <w:smallCaps w:val="0"/>
-            <w:strike w:val="0"/>
-            <w:color w:val="0563c1"/>
-            <w:sz w:val="21"/>
-            <w:szCs w:val="21"/>
-            <w:u w:val="single"/>
-            <w:shd w:fill="auto" w:val="clear"/>
-            <w:vertAlign w:val="baseline"/>
-            <w:rtl w:val="0"/>
-          </w:rPr>
-          <w:t xml:space="preserve">http://www.ck12.org/book/CK-12-Earth-Science-For-Middle-School/section/13.1/</w:t>
-        </w:r>
-      </w:hyperlink>
-      <w:r>
-        <w:rPr>
-          <w:rtl w:val="0"/>
-        </w:rPr>
-      </w:r>
-    </w:p>
-    <w:p>
-      <w:pPr>
-        <w:keepNext w:val="0"/>
-        <w:keepLines w:val="0"/>
-        <w:widowControl w:val="1"/>
-        <w:numPr>
-          <w:ilvl w:val="1"/>
-          <w:numId w:val="1"/>
-        </w:numPr>
-        <w:pBdr>
-          <w:top w:space="0" w:sz="0" w:val="nil"/>
-          <w:left w:space="0" w:sz="0" w:val="nil"/>
-          <w:bottom w:space="0" w:sz="0" w:val="nil"/>
-          <w:right w:space="0" w:sz="0" w:val="nil"/>
-          <w:between w:space="0" w:sz="0" w:val="nil"/>
-        </w:pBdr>
-        <w:shd w:fill="auto" w:val="clear"/>
-        <w:spacing w:after="0" w:before="0" w:line="240" w:lineRule="auto"/>
-        <w:ind w:left="1440" w:right="0" w:hanging="360"/>
-        <w:jc w:val="left"/>
-        <w:rPr>
-          <w:rFonts w:ascii="Calibri" w:cs="Calibri" w:eastAsia="Calibri" w:hAnsi="Calibri"/>
-          <w:b w:val="0"/>
-          <w:i w:val="0"/>
-          <w:smallCaps w:val="0"/>
-          <w:strike w:val="0"/>
-          <w:color w:val="575757"/>
-          <w:sz w:val="21"/>
-          <w:szCs w:val="21"/>
-          <w:u w:val="none"/>
-          <w:shd w:fill="auto" w:val="clear"/>
-          <w:vertAlign w:val="baseline"/>
-        </w:rPr>
-      </w:pPr>
-      <w:r>
-        <w:rPr>
-          <w:rFonts w:ascii="Calibri" w:cs="Calibri" w:eastAsia="Calibri" w:hAnsi="Calibri"/>
-          <w:b w:val="0"/>
-          <w:i w:val="0"/>
-          <w:smallCaps w:val="0"/>
-          <w:strike w:val="0"/>
-          <w:color w:val="575757"/>
-          <w:sz w:val="21"/>
-          <w:szCs w:val="21"/>
-          <w:u w:val="none"/>
-          <w:shd w:fill="auto" w:val="clear"/>
-          <w:vertAlign w:val="baseline"/>
-          <w:rtl w:val="0"/>
-        </w:rPr>
-        <w:t xml:space="preserve">Solar energy: </w:t>
-      </w:r>
-      <w:hyperlink r:id="rId18">
-        <w:r>
-          <w:rPr>
-            <w:rFonts w:ascii="Calibri" w:cs="Calibri" w:eastAsia="Calibri" w:hAnsi="Calibri"/>
-            <w:b w:val="0"/>
-            <w:i w:val="0"/>
-            <w:smallCaps w:val="0"/>
-            <w:strike w:val="0"/>
-            <w:color w:val="0563c1"/>
-            <w:sz w:val="21"/>
-            <w:szCs w:val="21"/>
-            <w:u w:val="single"/>
-            <w:shd w:fill="auto" w:val="clear"/>
-            <w:vertAlign w:val="baseline"/>
-            <w:rtl w:val="0"/>
-          </w:rPr>
-          <w:t xml:space="preserve">http://www.ck12.org/book/CK-12-Earth-Science-For-Middle-School/section/15.2/</w:t>
-        </w:r>
-      </w:hyperlink>
-      <w:r>
-        <w:rPr>
-          <w:rtl w:val="0"/>
-        </w:rPr>
-      </w:r>
-    </w:p>
-    <w:p>
-      <w:pPr>
-        <w:keepNext w:val="0"/>
-        <w:keepLines w:val="0"/>
+        <w:pageBreakBefore w:val="0"/>
         <w:widowControl w:val="1"/>
         <w:pBdr>
           <w:top w:space="0" w:sz="0" w:val="nil"/>
@@ -5152,6 +4161,7 @@
     </w:p>
     <w:p>
       <w:pPr>
+        <w:pageBreakBefore w:val="0"/>
         <w:widowControl w:val="1"/>
         <w:shd w:fill="ffffff" w:val="clear"/>
         <w:rPr>
@@ -5159,39 +4169,25 @@
           <w:color w:val="575757"/>
           <w:sz w:val="21"/>
           <w:szCs w:val="21"/>
-          <w:highlight w:val="cyan"/>
-        </w:rPr>
-      </w:pPr>
-      <w:r>
-        <w:rPr>
-          <w:rtl w:val="0"/>
-        </w:rPr>
-      </w:r>
-    </w:p>
-    <w:p>
-      <w:pPr>
-        <w:widowControl w:val="1"/>
-        <w:shd w:fill="ffffff" w:val="clear"/>
+        </w:rPr>
+      </w:pPr>
+      <w:r>
         <w:rPr>
           <w:rFonts w:ascii="Calibri" w:cs="Calibri" w:eastAsia="Calibri" w:hAnsi="Calibri"/>
           <w:color w:val="575757"/>
           <w:sz w:val="21"/>
           <w:szCs w:val="21"/>
-          <w:highlight w:val="cyan"/>
-        </w:rPr>
-      </w:pPr>
-      <w:r>
-        <w:rPr>
-          <w:rtl w:val="0"/>
-        </w:rPr>
-      </w:r>
-    </w:p>
-    <w:p>
-      <w:pPr>
+          <w:rtl w:val="0"/>
+        </w:rPr>
+        <w:t xml:space="preserve">Other Resources:</w:t>
+      </w:r>
+    </w:p>
+    <w:p>
+      <w:pPr>
+        <w:pageBreakBefore w:val="0"/>
         <w:widowControl w:val="1"/>
         <w:shd w:fill="ffffff" w:val="clear"/>
         <w:rPr>
-          <w:rFonts w:ascii="Calibri" w:cs="Calibri" w:eastAsia="Calibri" w:hAnsi="Calibri"/>
           <w:color w:val="575757"/>
           <w:sz w:val="21"/>
           <w:szCs w:val="21"/>
@@ -5199,17 +4195,13 @@
       </w:pPr>
       <w:r>
         <w:rPr>
-          <w:rFonts w:ascii="Calibri" w:cs="Calibri" w:eastAsia="Calibri" w:hAnsi="Calibri"/>
-          <w:color w:val="575757"/>
-          <w:sz w:val="21"/>
-          <w:szCs w:val="21"/>
-          <w:rtl w:val="0"/>
-        </w:rPr>
-        <w:t xml:space="preserve">Other Resources:</w:t>
-      </w:r>
-    </w:p>
-    <w:p>
-      <w:pPr>
+          <w:rtl w:val="0"/>
+        </w:rPr>
+      </w:r>
+    </w:p>
+    <w:p>
+      <w:pPr>
+        <w:pageBreakBefore w:val="0"/>
         <w:widowControl w:val="1"/>
         <w:spacing w:after="200" w:line="276" w:lineRule="auto"/>
         <w:rPr>
@@ -5229,6 +4221,7 @@
     </w:p>
     <w:p>
       <w:pPr>
+        <w:pageBreakBefore w:val="0"/>
         <w:rPr>
           <w:sz w:val="21"/>
           <w:szCs w:val="21"/>
@@ -5261,37 +4254,31 @@
         <w:ind w:left="720" w:hanging="360"/>
       </w:pPr>
       <w:rPr>
-        <w:rFonts w:ascii="Noto Sans Symbols" w:cs="Noto Sans Symbols" w:eastAsia="Noto Sans Symbols" w:hAnsi="Noto Sans Symbols"/>
-        <w:sz w:val="20"/>
-        <w:szCs w:val="20"/>
+        <w:u w:val="none"/>
       </w:rPr>
     </w:lvl>
     <w:lvl w:ilvl="1">
       <w:start w:val="1"/>
       <w:numFmt w:val="bullet"/>
-      <w:lvlText w:val="o"/>
+      <w:lvlText w:val="○"/>
       <w:lvlJc w:val="left"/>
       <w:pPr>
         <w:ind w:left="1440" w:hanging="360"/>
       </w:pPr>
       <w:rPr>
-        <w:rFonts w:ascii="Courier New" w:cs="Courier New" w:eastAsia="Courier New" w:hAnsi="Courier New"/>
-        <w:sz w:val="20"/>
-        <w:szCs w:val="20"/>
+        <w:u w:val="none"/>
       </w:rPr>
     </w:lvl>
     <w:lvl w:ilvl="2">
       <w:start w:val="1"/>
       <w:numFmt w:val="bullet"/>
-      <w:lvlText w:val="●"/>
+      <w:lvlText w:val="■"/>
       <w:lvlJc w:val="left"/>
       <w:pPr>
         <w:ind w:left="2160" w:hanging="360"/>
       </w:pPr>
       <w:rPr>
-        <w:rFonts w:ascii="Noto Sans Symbols" w:cs="Noto Sans Symbols" w:eastAsia="Noto Sans Symbols" w:hAnsi="Noto Sans Symbols"/>
-        <w:sz w:val="20"/>
-        <w:szCs w:val="20"/>
+        <w:u w:val="none"/>
       </w:rPr>
     </w:lvl>
     <w:lvl w:ilvl="3">
@@ -5303,37 +4290,31 @@
         <w:ind w:left="2880" w:hanging="360"/>
       </w:pPr>
       <w:rPr>
-        <w:rFonts w:ascii="Noto Sans Symbols" w:cs="Noto Sans Symbols" w:eastAsia="Noto Sans Symbols" w:hAnsi="Noto Sans Symbols"/>
-        <w:sz w:val="20"/>
-        <w:szCs w:val="20"/>
+        <w:u w:val="none"/>
       </w:rPr>
     </w:lvl>
     <w:lvl w:ilvl="4">
       <w:start w:val="1"/>
       <w:numFmt w:val="bullet"/>
-      <w:lvlText w:val="●"/>
+      <w:lvlText w:val="○"/>
       <w:lvlJc w:val="left"/>
       <w:pPr>
         <w:ind w:left="3600" w:hanging="360"/>
       </w:pPr>
       <w:rPr>
-        <w:rFonts w:ascii="Noto Sans Symbols" w:cs="Noto Sans Symbols" w:eastAsia="Noto Sans Symbols" w:hAnsi="Noto Sans Symbols"/>
-        <w:sz w:val="20"/>
-        <w:szCs w:val="20"/>
+        <w:u w:val="none"/>
       </w:rPr>
     </w:lvl>
     <w:lvl w:ilvl="5">
       <w:start w:val="1"/>
       <w:numFmt w:val="bullet"/>
-      <w:lvlText w:val="●"/>
+      <w:lvlText w:val="■"/>
       <w:lvlJc w:val="left"/>
       <w:pPr>
         <w:ind w:left="4320" w:hanging="360"/>
       </w:pPr>
       <w:rPr>
-        <w:rFonts w:ascii="Noto Sans Symbols" w:cs="Noto Sans Symbols" w:eastAsia="Noto Sans Symbols" w:hAnsi="Noto Sans Symbols"/>
-        <w:sz w:val="20"/>
-        <w:szCs w:val="20"/>
+        <w:u w:val="none"/>
       </w:rPr>
     </w:lvl>
     <w:lvl w:ilvl="6">
@@ -5345,37 +4326,31 @@
         <w:ind w:left="5040" w:hanging="360"/>
       </w:pPr>
       <w:rPr>
-        <w:rFonts w:ascii="Noto Sans Symbols" w:cs="Noto Sans Symbols" w:eastAsia="Noto Sans Symbols" w:hAnsi="Noto Sans Symbols"/>
-        <w:sz w:val="20"/>
-        <w:szCs w:val="20"/>
+        <w:u w:val="none"/>
       </w:rPr>
     </w:lvl>
     <w:lvl w:ilvl="7">
       <w:start w:val="1"/>
       <w:numFmt w:val="bullet"/>
-      <w:lvlText w:val="●"/>
+      <w:lvlText w:val="○"/>
       <w:lvlJc w:val="left"/>
       <w:pPr>
         <w:ind w:left="5760" w:hanging="360"/>
       </w:pPr>
       <w:rPr>
-        <w:rFonts w:ascii="Noto Sans Symbols" w:cs="Noto Sans Symbols" w:eastAsia="Noto Sans Symbols" w:hAnsi="Noto Sans Symbols"/>
-        <w:sz w:val="20"/>
-        <w:szCs w:val="20"/>
+        <w:u w:val="none"/>
       </w:rPr>
     </w:lvl>
     <w:lvl w:ilvl="8">
       <w:start w:val="1"/>
       <w:numFmt w:val="bullet"/>
-      <w:lvlText w:val="●"/>
+      <w:lvlText w:val="■"/>
       <w:lvlJc w:val="left"/>
       <w:pPr>
         <w:ind w:left="6480" w:hanging="360"/>
       </w:pPr>
       <w:rPr>
-        <w:rFonts w:ascii="Noto Sans Symbols" w:cs="Noto Sans Symbols" w:eastAsia="Noto Sans Symbols" w:hAnsi="Noto Sans Symbols"/>
-        <w:sz w:val="20"/>
-        <w:szCs w:val="20"/>
+        <w:u w:val="none"/>
       </w:rPr>
     </w:lvl>
   </w:abstractNum>
@@ -5518,8 +4493,6 @@
       </w:pPr>
       <w:rPr>
         <w:rFonts w:ascii="Noto Sans Symbols" w:cs="Noto Sans Symbols" w:eastAsia="Noto Sans Symbols" w:hAnsi="Noto Sans Symbols"/>
-        <w:sz w:val="20"/>
-        <w:szCs w:val="20"/>
       </w:rPr>
     </w:lvl>
     <w:lvl w:ilvl="1">
@@ -5532,22 +4505,18 @@
       </w:pPr>
       <w:rPr>
         <w:rFonts w:ascii="Courier New" w:cs="Courier New" w:eastAsia="Courier New" w:hAnsi="Courier New"/>
-        <w:sz w:val="20"/>
-        <w:szCs w:val="20"/>
       </w:rPr>
     </w:lvl>
     <w:lvl w:ilvl="2">
       <w:start w:val="1"/>
       <w:numFmt w:val="bullet"/>
-      <w:lvlText w:val="●"/>
+      <w:lvlText w:val="▪"/>
       <w:lvlJc w:val="left"/>
       <w:pPr>
         <w:ind w:left="2160" w:hanging="360"/>
       </w:pPr>
       <w:rPr>
         <w:rFonts w:ascii="Noto Sans Symbols" w:cs="Noto Sans Symbols" w:eastAsia="Noto Sans Symbols" w:hAnsi="Noto Sans Symbols"/>
-        <w:sz w:val="20"/>
-        <w:szCs w:val="20"/>
       </w:rPr>
     </w:lvl>
     <w:lvl w:ilvl="3">
@@ -5560,36 +4529,30 @@
       </w:pPr>
       <w:rPr>
         <w:rFonts w:ascii="Noto Sans Symbols" w:cs="Noto Sans Symbols" w:eastAsia="Noto Sans Symbols" w:hAnsi="Noto Sans Symbols"/>
-        <w:sz w:val="20"/>
-        <w:szCs w:val="20"/>
       </w:rPr>
     </w:lvl>
     <w:lvl w:ilvl="4">
       <w:start w:val="1"/>
       <w:numFmt w:val="bullet"/>
-      <w:lvlText w:val="●"/>
+      <w:lvlText w:val="o"/>
       <w:lvlJc w:val="left"/>
       <w:pPr>
         <w:ind w:left="3600" w:hanging="360"/>
       </w:pPr>
       <w:rPr>
-        <w:rFonts w:ascii="Noto Sans Symbols" w:cs="Noto Sans Symbols" w:eastAsia="Noto Sans Symbols" w:hAnsi="Noto Sans Symbols"/>
-        <w:sz w:val="20"/>
-        <w:szCs w:val="20"/>
+        <w:rFonts w:ascii="Courier New" w:cs="Courier New" w:eastAsia="Courier New" w:hAnsi="Courier New"/>
       </w:rPr>
     </w:lvl>
     <w:lvl w:ilvl="5">
       <w:start w:val="1"/>
       <w:numFmt w:val="bullet"/>
-      <w:lvlText w:val="●"/>
+      <w:lvlText w:val="▪"/>
       <w:lvlJc w:val="left"/>
       <w:pPr>
         <w:ind w:left="4320" w:hanging="360"/>
       </w:pPr>
       <w:rPr>
         <w:rFonts w:ascii="Noto Sans Symbols" w:cs="Noto Sans Symbols" w:eastAsia="Noto Sans Symbols" w:hAnsi="Noto Sans Symbols"/>
-        <w:sz w:val="20"/>
-        <w:szCs w:val="20"/>
       </w:rPr>
     </w:lvl>
     <w:lvl w:ilvl="6">
@@ -5602,36 +4565,30 @@
       </w:pPr>
       <w:rPr>
         <w:rFonts w:ascii="Noto Sans Symbols" w:cs="Noto Sans Symbols" w:eastAsia="Noto Sans Symbols" w:hAnsi="Noto Sans Symbols"/>
-        <w:sz w:val="20"/>
-        <w:szCs w:val="20"/>
       </w:rPr>
     </w:lvl>
     <w:lvl w:ilvl="7">
       <w:start w:val="1"/>
       <w:numFmt w:val="bullet"/>
-      <w:lvlText w:val="●"/>
+      <w:lvlText w:val="o"/>
       <w:lvlJc w:val="left"/>
       <w:pPr>
         <w:ind w:left="5760" w:hanging="360"/>
       </w:pPr>
       <w:rPr>
-        <w:rFonts w:ascii="Noto Sans Symbols" w:cs="Noto Sans Symbols" w:eastAsia="Noto Sans Symbols" w:hAnsi="Noto Sans Symbols"/>
-        <w:sz w:val="20"/>
-        <w:szCs w:val="20"/>
+        <w:rFonts w:ascii="Courier New" w:cs="Courier New" w:eastAsia="Courier New" w:hAnsi="Courier New"/>
       </w:rPr>
     </w:lvl>
     <w:lvl w:ilvl="8">
       <w:start w:val="1"/>
       <w:numFmt w:val="bullet"/>
-      <w:lvlText w:val="●"/>
+      <w:lvlText w:val="▪"/>
       <w:lvlJc w:val="left"/>
       <w:pPr>
         <w:ind w:left="6480" w:hanging="360"/>
       </w:pPr>
       <w:rPr>
         <w:rFonts w:ascii="Noto Sans Symbols" w:cs="Noto Sans Symbols" w:eastAsia="Noto Sans Symbols" w:hAnsi="Noto Sans Symbols"/>
-        <w:sz w:val="20"/>
-        <w:szCs w:val="20"/>
       </w:rPr>
     </w:lvl>
   </w:abstractNum>
@@ -5642,10 +4599,11 @@
       <w:lvlText w:val="●"/>
       <w:lvlJc w:val="left"/>
       <w:pPr>
-        <w:ind w:left="720" w:hanging="360"/>
+        <w:ind w:left="720" w:hanging="288"/>
       </w:pPr>
       <w:rPr>
         <w:rFonts w:ascii="Noto Sans Symbols" w:cs="Noto Sans Symbols" w:eastAsia="Noto Sans Symbols" w:hAnsi="Noto Sans Symbols"/>
+        <w:color w:val="000000"/>
       </w:rPr>
     </w:lvl>
     <w:lvl w:ilvl="1">
@@ -5790,6 +4748,7 @@
     <w:pPr>
       <w:keepNext w:val="1"/>
       <w:keepLines w:val="1"/>
+      <w:pageBreakBefore w:val="0"/>
       <w:spacing w:before="480" w:lineRule="auto"/>
     </w:pPr>
     <w:rPr>
@@ -5806,6 +4765,7 @@
     <w:pPr>
       <w:keepNext w:val="1"/>
       <w:keepLines w:val="1"/>
+      <w:pageBreakBefore w:val="0"/>
       <w:spacing w:before="200" w:lineRule="auto"/>
     </w:pPr>
     <w:rPr>
@@ -5822,6 +4782,7 @@
     <w:pPr>
       <w:keepNext w:val="1"/>
       <w:keepLines w:val="1"/>
+      <w:pageBreakBefore w:val="0"/>
     </w:pPr>
     <w:rPr>
       <w:b w:val="1"/>
@@ -5835,6 +4796,7 @@
     <w:pPr>
       <w:keepNext w:val="1"/>
       <w:keepLines w:val="1"/>
+      <w:pageBreakBefore w:val="0"/>
       <w:spacing w:after="40" w:before="240" w:lineRule="auto"/>
     </w:pPr>
     <w:rPr>
@@ -5850,6 +4812,7 @@
     <w:pPr>
       <w:keepNext w:val="1"/>
       <w:keepLines w:val="1"/>
+      <w:pageBreakBefore w:val="0"/>
       <w:spacing w:after="40" w:before="220" w:lineRule="auto"/>
     </w:pPr>
     <w:rPr>
@@ -5865,6 +4828,7 @@
     <w:pPr>
       <w:keepNext w:val="1"/>
       <w:keepLines w:val="1"/>
+      <w:pageBreakBefore w:val="0"/>
       <w:spacing w:after="40" w:before="200" w:lineRule="auto"/>
     </w:pPr>
     <w:rPr>
@@ -5878,6 +4842,7 @@
     <w:basedOn w:val="Normal"/>
     <w:next w:val="Normal"/>
     <w:pPr>
+      <w:pageBreakBefore w:val="0"/>
       <w:pBdr>
         <w:bottom w:color="4f81bd" w:space="4" w:sz="8" w:val="single"/>
       </w:pBdr>
@@ -6202,6 +5167,7 @@
     <w:pPr>
       <w:keepNext w:val="1"/>
       <w:keepLines w:val="1"/>
+      <w:pageBreakBefore w:val="0"/>
       <w:spacing w:after="80" w:before="360" w:lineRule="auto"/>
     </w:pPr>
     <w:rPr>
@@ -6527,8 +5493,8 @@
 </file>
 
 <file path=customXML/item1.xml><?xml version="1.0" encoding="utf-8"?>
-<go:gDocsCustomXmlDataStorage xmlns:go="http://customooxmlschemas.google.com/" xmlns:r="http://schemas.openxmlformats.org/officeDocument/2006/relationships">
-  <go:docsCustomData xmlns:go="http://customooxmlschemas.google.com/" roundtripDataSignature="AMtx7mh4oGjD/mxa13Ige4VBkeXlbh0cTw==">AMUW2mWiLh3H9dper4NBiCk4moCEH/q0/D3btQTBkjUI2/fSy/E4fU1YAwzi01quCcjpjHFfj6JP0JTjritVYYjtGv2CRQzjKPsxlyCmE0XaPu9EM+BchqPZjUWDM6Q+BTMaJQ26tgzS</go:docsCustomData>
+<go:gDocsCustomXmlDataStorage xmlns:go="http://customooxmlschemas.google.com/" xmlns:r="http://schemas.openxmlformats.org/officeDocument/2006/relationships" uri="GoogleDocsCustomDataVersion2">
+  <go:docsCustomData xmlns:go="http://customooxmlschemas.google.com/" roundtripDataSignature="AMtx7mgFyCRhy2TsP1UdSovKmB2IBroJJA==">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</go:docsCustomData>
 </go:gDocsCustomXmlDataStorage>
 </file>
 

</xml_diff>